<commit_message>
Made minor changes to report need to work out language better.
</commit_message>
<xml_diff>
--- a/02_Project2/Report_Gleason.docx
+++ b/02_Project2/Report_Gleason.docx
@@ -10,6 +10,7 @@
           <w:docPartUnique/>
         </w:docPartObj>
       </w:sdtPr>
+      <w:sdtEndPr/>
       <w:sdtContent>
         <w:p>
           <w:pPr>
@@ -123,6 +124,7 @@
                                         <w:dataBinding w:prefixMappings="xmlns:ns0='http://schemas.microsoft.com/package/2005/06/metadata/core-properties' " w:xpath="/ns0:CoreProperties[1]/ns0:Subject[1]" w:storeItemID="{82344A9B-70DD-471F-AA5A-45E63FBF84EB}"/>
                                         <w:text/>
                                       </w:sdtPr>
+                                      <w:sdtEndPr/>
                                       <w:sdtContent>
                                         <w:p>
                                           <w:pPr>
@@ -179,6 +181,7 @@
                                         <w:dataBinding w:prefixMappings="xmlns:ns0='http://schemas.microsoft.com/package/2005/06/metadata/core-properties' " w:xpath="/ns0:CoreProperties[1]/ns0:Creator[1]" w:storeItemID="{82344A9B-70DD-471F-AA5A-45E63FBF84EB}"/>
                                         <w:text/>
                                       </w:sdtPr>
+                                      <w:sdtEndPr/>
                                       <w:sdtContent>
                                         <w:p>
                                           <w:pPr>
@@ -276,6 +279,7 @@
                                         <w:dataBinding w:xpath="//Organization" w:storeItemID="{43C0B6F2-91FB-4963-BC41-C4F311D8E086}"/>
                                         <w:text/>
                                       </w:sdtPr>
+                                      <w:sdtEndPr/>
                                       <w:sdtContent>
                                         <w:p>
                                           <w:pPr>
@@ -294,21 +298,8 @@
                                               <w:sz w:val="28"/>
                                               <w:szCs w:val="28"/>
                                             </w:rPr>
-                                            <w:t xml:space="preserve">Computer Science 679 – Pattern Recognition, UNR, Dr. </w:t>
+                                            <w:t>Computer Science 679 – Pattern Recognition, UNR, Dr. Bebis</w:t>
                                           </w:r>
-                                          <w:proofErr w:type="spellStart"/>
-                                          <w:r>
-                                            <w:rPr>
-                                              <w:rFonts w:asciiTheme="majorHAnsi" w:eastAsiaTheme="majorEastAsia" w:hAnsiTheme="majorHAnsi" w:cstheme="majorBidi"/>
-                                              <w:b/>
-                                              <w:bCs/>
-                                              <w:kern w:val="28"/>
-                                              <w:sz w:val="28"/>
-                                              <w:szCs w:val="28"/>
-                                            </w:rPr>
-                                            <w:t>Bebis</w:t>
-                                          </w:r>
-                                          <w:proofErr w:type="spellEnd"/>
                                         </w:p>
                                       </w:sdtContent>
                                     </w:sdt>
@@ -482,6 +473,7 @@
                                   <w:dataBinding w:prefixMappings="xmlns:ns0='http://schemas.microsoft.com/package/2005/06/metadata/core-properties' " w:xpath="/ns0:CoreProperties[1]/ns0:Subject[1]" w:storeItemID="{82344A9B-70DD-471F-AA5A-45E63FBF84EB}"/>
                                   <w:text/>
                                 </w:sdtPr>
+                                <w:sdtEndPr/>
                                 <w:sdtContent>
                                   <w:p>
                                     <w:pPr>
@@ -538,6 +530,7 @@
                                   <w:dataBinding w:prefixMappings="xmlns:ns0='http://schemas.microsoft.com/package/2005/06/metadata/core-properties' " w:xpath="/ns0:CoreProperties[1]/ns0:Creator[1]" w:storeItemID="{82344A9B-70DD-471F-AA5A-45E63FBF84EB}"/>
                                   <w:text/>
                                 </w:sdtPr>
+                                <w:sdtEndPr/>
                                 <w:sdtContent>
                                   <w:p>
                                     <w:pPr>
@@ -635,6 +628,7 @@
                                   <w:dataBinding w:xpath="//Organization" w:storeItemID="{43C0B6F2-91FB-4963-BC41-C4F311D8E086}"/>
                                   <w:text/>
                                 </w:sdtPr>
+                                <w:sdtEndPr/>
                                 <w:sdtContent>
                                   <w:p>
                                     <w:pPr>
@@ -653,21 +647,8 @@
                                         <w:sz w:val="28"/>
                                         <w:szCs w:val="28"/>
                                       </w:rPr>
-                                      <w:t xml:space="preserve">Computer Science 679 – Pattern Recognition, UNR, Dr. </w:t>
+                                      <w:t>Computer Science 679 – Pattern Recognition, UNR, Dr. Bebis</w:t>
                                     </w:r>
-                                    <w:proofErr w:type="spellStart"/>
-                                    <w:r>
-                                      <w:rPr>
-                                        <w:rFonts w:asciiTheme="majorHAnsi" w:eastAsiaTheme="majorEastAsia" w:hAnsiTheme="majorHAnsi" w:cstheme="majorBidi"/>
-                                        <w:b/>
-                                        <w:bCs/>
-                                        <w:kern w:val="28"/>
-                                        <w:sz w:val="28"/>
-                                        <w:szCs w:val="28"/>
-                                      </w:rPr>
-                                      <w:t>Bebis</w:t>
-                                    </w:r>
-                                    <w:proofErr w:type="spellEnd"/>
                                   </w:p>
                                 </w:sdtContent>
                               </w:sdt>
@@ -3011,6 +2992,7 @@
           <w:dataBinding w:prefixMappings="xmlns:ns0='http://schemas.microsoft.com/package/2005/06/metadata/core-properties' " w:xpath="/ns0:CoreProperties[1]/ns0:Subject[1]" w:storeItemID="{82344A9B-70DD-471F-AA5A-45E63FBF84EB}"/>
           <w:text/>
         </w:sdtPr>
+        <w:sdtEndPr/>
         <w:sdtContent>
           <w:r>
             <w:rPr>
@@ -3141,15 +3123,7 @@
         <w:t xml:space="preserve">CS 679 </w:t>
       </w:r>
       <w:r>
-        <w:t xml:space="preserve">taught by Dr. </w:t>
-      </w:r>
-      <w:proofErr w:type="spellStart"/>
-      <w:r>
-        <w:t>Bebis</w:t>
-      </w:r>
-      <w:proofErr w:type="spellEnd"/>
-      <w:r>
-        <w:t xml:space="preserve"> </w:t>
+        <w:t xml:space="preserve">taught by Dr. Bebis </w:t>
       </w:r>
       <w:r>
         <w:t>Department</w:t>
@@ -3289,21 +3263,6 @@
       <w:bookmarkEnd w:id="1"/>
     </w:p>
     <w:p>
-      <w:pPr>
-        <w:pStyle w:val="Heading2"/>
-      </w:pPr>
-      <w:bookmarkStart w:id="2" w:name="_Toc414055241"/>
-      <w:r>
-        <w:t>Maximum Likelihood Estimation</w:t>
-      </w:r>
-      <w:bookmarkEnd w:id="2"/>
-    </w:p>
-    <w:p>
-      <w:pPr>
-        <w:rPr>
-          <w:rFonts w:eastAsiaTheme="minorEastAsia"/>
-        </w:rPr>
-      </w:pPr>
       <w:r>
         <w:t xml:space="preserve">Bayesian Classifiers generally require knowledge of the both the likelihood </w:t>
       </w:r>
@@ -3403,33 +3362,54 @@
         <w:rPr>
           <w:rFonts w:eastAsiaTheme="minorEastAsia"/>
         </w:rPr>
-        <w:t xml:space="preserve">and prior </w:t>
+        <w:t xml:space="preserve">and prior probabilities were given. In </w:t>
       </w:r>
       <w:r>
         <w:rPr>
           <w:rFonts w:eastAsiaTheme="minorEastAsia"/>
         </w:rPr>
-        <w:t xml:space="preserve">probabilities were given. In </w:t>
+        <w:t>this project it is assumed</w:t>
       </w:r>
       <w:r>
         <w:rPr>
           <w:rFonts w:eastAsiaTheme="minorEastAsia"/>
         </w:rPr>
-        <w:t xml:space="preserve">this project we are </w:t>
+        <w:t xml:space="preserve"> that the samples come from distributions with</w:t>
       </w:r>
       <w:r>
         <w:rPr>
           <w:rFonts w:eastAsiaTheme="minorEastAsia"/>
         </w:rPr>
-        <w:t xml:space="preserve">assuming that the samples come from unknown distributions. Maximum Likelihood (ML) is </w:t>
-      </w:r>
-      <w:bookmarkStart w:id="3" w:name="_GoBack"/>
-      <w:bookmarkEnd w:id="3"/>
+        <w:t xml:space="preserve"> known form and</w:t>
+      </w:r>
       <w:r>
         <w:rPr>
           <w:rFonts w:eastAsiaTheme="minorEastAsia"/>
         </w:rPr>
-        <w:t xml:space="preserve">one method of approximating the likelihood functions given that the parametric form of the distributions is known. </w:t>
+        <w:t xml:space="preserve"> unknown parameters.</w:t>
+      </w:r>
+    </w:p>
+    <w:p>
+      <w:pPr>
+        <w:pStyle w:val="Heading2"/>
+      </w:pPr>
+      <w:bookmarkStart w:id="2" w:name="_Toc414055241"/>
+      <w:r>
+        <w:t>Maximum Likelihood Estimation</w:t>
+      </w:r>
+      <w:bookmarkEnd w:id="2"/>
+    </w:p>
+    <w:p>
+      <w:pPr>
+        <w:rPr>
+          <w:rFonts w:eastAsiaTheme="minorEastAsia"/>
+        </w:rPr>
+      </w:pPr>
+      <w:r>
+        <w:rPr>
+          <w:rFonts w:eastAsiaTheme="minorEastAsia"/>
+        </w:rPr>
+        <w:t xml:space="preserve">Maximum Likelihood (ML) is one method of approximating the likelihood functions given that the parametric form of the distributions is known. </w:t>
       </w:r>
       <w:r>
         <w:rPr>
@@ -3504,7 +3484,15 @@
         <w:rPr>
           <w:rFonts w:eastAsiaTheme="minorEastAsia"/>
         </w:rPr>
-        <w:t xml:space="preserve">form of the likelihood function with </w:t>
+        <w:t>fo</w:t>
+      </w:r>
+      <w:bookmarkStart w:id="3" w:name="_GoBack"/>
+      <w:bookmarkEnd w:id="3"/>
+      <w:r>
+        <w:rPr>
+          <w:rFonts w:eastAsiaTheme="minorEastAsia"/>
+        </w:rPr>
+        <w:t xml:space="preserve">rm of the likelihood function with </w:t>
       </w:r>
       <m:oMath>
         <m:sSub>
@@ -3629,13 +3617,7 @@
                   <w:rPr>
                     <w:rFonts w:ascii="Cambria Math" w:hAnsi="Cambria Math"/>
                   </w:rPr>
-                  <m:t xml:space="preserve"> </m:t>
-                </m:r>
-                <m:r>
-                  <w:rPr>
-                    <w:rFonts w:ascii="Cambria Math" w:hAnsi="Cambria Math"/>
-                  </w:rPr>
-                  <m:t>p</m:t>
+                  <m:t xml:space="preserve"> p</m:t>
                 </m:r>
                 <m:d>
                   <m:dPr>
@@ -3786,13 +3768,7 @@
                           <w:rPr>
                             <w:rFonts w:ascii="Cambria Math" w:hAnsi="Cambria Math"/>
                           </w:rPr>
-                          <m:t>i,</m:t>
-                        </m:r>
-                        <m:r>
-                          <w:rPr>
-                            <w:rFonts w:ascii="Cambria Math" w:hAnsi="Cambria Math"/>
-                          </w:rPr>
-                          <m:t>m</m:t>
+                          <m:t>i,m</m:t>
                         </m:r>
                       </m:sub>
                     </m:sSub>
@@ -3802,13 +3778,7 @@
                   <w:rPr>
                     <w:rFonts w:ascii="Cambria Math" w:hAnsi="Cambria Math"/>
                   </w:rPr>
-                  <m:t>=</m:t>
-                </m:r>
-                <m:r>
-                  <w:rPr>
-                    <w:rFonts w:ascii="Cambria Math" w:hAnsi="Cambria Math"/>
-                  </w:rPr>
-                  <m:t>f(</m:t>
+                  <m:t>=f(</m:t>
                 </m:r>
                 <m:acc>
                   <m:accPr>
@@ -3921,13 +3891,7 @@
                       <w:rPr>
                         <w:rFonts w:ascii="Cambria Math" w:hAnsi="Cambria Math"/>
                       </w:rPr>
-                      <m:t>i,</m:t>
-                    </m:r>
-                    <m:r>
-                      <w:rPr>
-                        <w:rFonts w:ascii="Cambria Math" w:hAnsi="Cambria Math"/>
-                      </w:rPr>
-                      <m:t>m</m:t>
+                      <m:t>i,m</m:t>
                     </m:r>
                   </m:sub>
                 </m:sSub>
@@ -4207,13 +4171,7 @@
                               <w:rPr>
                                 <w:rFonts w:ascii="Cambria Math" w:hAnsi="Cambria Math"/>
                               </w:rPr>
-                              <m:t>i,</m:t>
-                            </m:r>
-                            <m:r>
-                              <w:rPr>
-                                <w:rFonts w:ascii="Cambria Math" w:hAnsi="Cambria Math"/>
-                              </w:rPr>
-                              <m:t>m</m:t>
+                              <m:t>i,m</m:t>
                             </m:r>
                           </m:sub>
                         </m:sSub>
@@ -4290,7 +4248,17 @@
     </w:p>
     <w:p>
       <w:r>
-        <w:t xml:space="preserve">In order to find parameters which most accurately describe the likelihood function, training data is used. One set of training data is used for each class and that training data consists of samples independently drawn from the class. In other words, the training data used to determine the likelihood function for class </w:t>
+        <w:t>In order to find parameters which most accurately describe the likelihood function, training data is used. One set of training data is used for each class and that training data consists of independently drawn</w:t>
+      </w:r>
+      <w:r>
+        <w:t xml:space="preserve"> samples</w:t>
+      </w:r>
+      <w:r>
+        <w:t xml:space="preserve">. In other words, the training data used to </w:t>
+      </w:r>
+      <w:r>
+        <w:lastRenderedPageBreak/>
+        <w:t xml:space="preserve">determine the likelihood function for class </w:t>
       </w:r>
       <m:oMath>
         <m:sSub>
@@ -4327,26 +4295,14 @@
         <w:t xml:space="preserve"> </w:t>
       </w:r>
       <w:r>
-        <w:t xml:space="preserve">are samples drawn </w:t>
-      </w:r>
-      <w:r>
-        <w:lastRenderedPageBreak/>
-        <w:t xml:space="preserve">from a random </w:t>
+        <w:t xml:space="preserve">are samples drawn from a random </w:t>
       </w:r>
       <w:r>
         <w:rPr>
           <w:rFonts w:eastAsiaTheme="minorEastAsia"/>
         </w:rPr>
-        <w:t xml:space="preserve">variable with probability density </w:t>
-      </w:r>
-      <w:proofErr w:type="gramStart"/>
-      <w:r>
-        <w:rPr>
-          <w:rFonts w:eastAsiaTheme="minorEastAsia"/>
-        </w:rPr>
-        <w:t xml:space="preserve">function </w:t>
-      </w:r>
-      <w:proofErr w:type="gramEnd"/>
+        <w:t xml:space="preserve">variable with probability density function </w:t>
+      </w:r>
       <m:oMath>
         <m:r>
           <w:rPr>
@@ -4691,13 +4647,7 @@
                       <w:rPr>
                         <w:rFonts w:ascii="Cambria Math" w:hAnsi="Cambria Math"/>
                       </w:rPr>
-                      <m:t>i,</m:t>
-                    </m:r>
-                    <m:r>
-                      <w:rPr>
-                        <w:rFonts w:ascii="Cambria Math" w:hAnsi="Cambria Math"/>
-                      </w:rPr>
-                      <m:t>n</m:t>
+                      <m:t>i,n</m:t>
                     </m:r>
                   </m:sub>
                 </m:sSub>
@@ -5169,16 +5119,8 @@
         <w:rPr>
           <w:rFonts w:eastAsiaTheme="minorEastAsia"/>
         </w:rPr>
-        <w:t xml:space="preserve"> is an estimate of the true parameters for the likelihood </w:t>
-      </w:r>
-      <w:proofErr w:type="gramStart"/>
-      <w:r>
-        <w:rPr>
-          <w:rFonts w:eastAsiaTheme="minorEastAsia"/>
-        </w:rPr>
-        <w:t>function.</w:t>
-      </w:r>
-      <w:proofErr w:type="gramEnd"/>
+        <w:t xml:space="preserve"> is an estimate of the true parameters for the likelihood function.</w:t>
+      </w:r>
     </w:p>
     <w:p>
       <w:pPr>
@@ -5235,7 +5177,19 @@
         <w:rPr>
           <w:rFonts w:eastAsiaTheme="minorEastAsia"/>
         </w:rPr>
-        <w:t xml:space="preserve">) may be simplified to </w:t>
+        <w:t xml:space="preserve">) may be </w:t>
+      </w:r>
+      <w:r>
+        <w:rPr>
+          <w:rFonts w:eastAsiaTheme="minorEastAsia"/>
+        </w:rPr>
+        <w:t>expressed as</w:t>
+      </w:r>
+      <w:r>
+        <w:rPr>
+          <w:rFonts w:eastAsiaTheme="minorEastAsia"/>
+        </w:rPr>
+        <w:t xml:space="preserve"> </w:t>
       </w:r>
     </w:p>
     <w:tbl>
@@ -5696,7 +5650,13 @@
         <w:fldChar w:fldCharType="end"/>
       </w:r>
       <w:r>
-        <w:t xml:space="preserve">) is an optimization, and probability density functions are always positive, we can take the expression in the maximization and apply a log function (or any other monotonically increasing function). By also substituting Equation </w:t>
+        <w:t xml:space="preserve">) is an optimization, and probability density functions are always positive, we can take the expression in the maximization and apply a log function (or any other monotonically increasing function). By also substituting </w:t>
+      </w:r>
+      <w:r>
+        <w:t xml:space="preserve">in </w:t>
+      </w:r>
+      <w:r>
+        <w:t xml:space="preserve">Equation </w:t>
       </w:r>
       <w:r>
         <w:fldChar w:fldCharType="begin"/>
@@ -6169,7 +6129,28 @@
     </w:p>
     <w:p>
       <w:r>
-        <w:t>Notice the product becomes a sum, which is the purpose of taking the natural log. The logarithm makes dealing with the maximization problem easier in many cases. For example, when the model for the likelihood function is a Normal distribution.</w:t>
+        <w:t>The logarithm makes dealing with the maximization problem easier in many cases. For example, when the model for the likelihood fu</w:t>
+      </w:r>
+      <w:r>
+        <w:t xml:space="preserve">nction is a Normal distribution as we will see in Section </w:t>
+      </w:r>
+      <w:r>
+        <w:fldChar w:fldCharType="begin"/>
+      </w:r>
+      <w:r>
+        <w:instrText xml:space="preserve"> REF _Ref414066533 \r \h </w:instrText>
+      </w:r>
+      <w:r>
+        <w:fldChar w:fldCharType="separate"/>
+      </w:r>
+      <w:r>
+        <w:t>2.1.1</w:t>
+      </w:r>
+      <w:r>
+        <w:fldChar w:fldCharType="end"/>
+      </w:r>
+      <w:r>
+        <w:t>.</w:t>
       </w:r>
     </w:p>
     <w:p>
@@ -6792,11 +6773,9 @@
       <w:pPr>
         <w:jc w:val="center"/>
       </w:pPr>
-      <w:proofErr w:type="gramStart"/>
       <w:r>
         <w:t>where</w:t>
       </w:r>
-      <w:proofErr w:type="gramEnd"/>
     </w:p>
     <w:tbl>
       <w:tblPr>
@@ -7134,71 +7113,6 @@
       </w:pPr>
     </w:p>
     <w:p>
-      <w:proofErr w:type="gramStart"/>
-      <w:r>
-        <w:t>where</w:t>
-      </w:r>
-      <w:proofErr w:type="gramEnd"/>
-      <w:r>
-        <w:t xml:space="preserve"> </w:t>
-      </w:r>
-      <m:oMath>
-        <m:r>
-          <w:rPr>
-            <w:rFonts w:ascii="Cambria Math" w:hAnsi="Cambria Math"/>
-          </w:rPr>
-          <m:t>l</m:t>
-        </m:r>
-        <m:d>
-          <m:dPr>
-            <m:ctrlPr>
-              <w:rPr>
-                <w:rFonts w:ascii="Cambria Math" w:hAnsi="Cambria Math"/>
-                <w:i/>
-              </w:rPr>
-            </m:ctrlPr>
-          </m:dPr>
-          <m:e>
-            <m:sSub>
-              <m:sSubPr>
-                <m:ctrlPr>
-                  <w:rPr>
-                    <w:rFonts w:ascii="Cambria Math" w:hAnsi="Cambria Math"/>
-                    <w:i/>
-                  </w:rPr>
-                </m:ctrlPr>
-              </m:sSubPr>
-              <m:e>
-                <m:r>
-                  <w:rPr>
-                    <w:rFonts w:ascii="Cambria Math" w:hAnsi="Cambria Math"/>
-                  </w:rPr>
-                  <m:t>θ</m:t>
-                </m:r>
-              </m:e>
-              <m:sub>
-                <m:r>
-                  <w:rPr>
-                    <w:rFonts w:ascii="Cambria Math" w:hAnsi="Cambria Math"/>
-                  </w:rPr>
-                  <m:t>i</m:t>
-                </m:r>
-              </m:sub>
-            </m:sSub>
-          </m:e>
-        </m:d>
-      </m:oMath>
-      <w:r>
-        <w:rPr>
-          <w:rFonts w:eastAsiaTheme="minorEastAsia"/>
-        </w:rPr>
-        <w:t xml:space="preserve"> is what </w:t>
-      </w:r>
-      <w:r>
-        <w:t>we will call the log likelihood.</w:t>
-      </w:r>
-    </w:p>
-    <w:p>
       <w:r>
         <w:t>Solving</w:t>
       </w:r>
@@ -7237,7 +7151,13 @@
         <w:t>will give the position of</w:t>
       </w:r>
       <w:r>
-        <w:t xml:space="preserve"> all local maxima, local minima, and inflection points. It is important to test </w:t>
+        <w:t xml:space="preserve"> all local maxima, local minima, and inflection points. </w:t>
+      </w:r>
+      <w:r>
+        <w:t>If not apparent, i</w:t>
+      </w:r>
+      <w:r>
+        <w:t xml:space="preserve">t is important to test </w:t>
       </w:r>
       <w:r>
         <w:t xml:space="preserve">each solution as well as </w:t>
@@ -7261,7 +7181,34 @@
         <w:t xml:space="preserve"> lies</w:t>
       </w:r>
       <w:r>
-        <w:t xml:space="preserve">. The value of </w:t>
+        <w:t>.</w:t>
+      </w:r>
+    </w:p>
+    <w:p>
+      <w:pPr>
+        <w:pStyle w:val="Heading3"/>
+      </w:pPr>
+      <w:bookmarkStart w:id="10" w:name="_Ref414066533"/>
+      <w:r>
+        <w:t>Multivariate Normal Distribution</w:t>
+      </w:r>
+      <w:bookmarkEnd w:id="10"/>
+    </w:p>
+    <w:p>
+      <w:r>
+        <w:t>One interesting case to con</w:t>
+      </w:r>
+      <w:r>
+        <w:t>sider for ML is when likelihood</w:t>
+      </w:r>
+      <w:r>
+        <w:rPr>
+          <w:rFonts w:eastAsiaTheme="minorEastAsia"/>
+        </w:rPr>
+        <w:t xml:space="preserve"> </w:t>
+      </w:r>
+      <w:r>
+        <w:t xml:space="preserve">takes the form of a Multivariate Normal distribution with an unknown mean </w:t>
       </w:r>
       <m:oMath>
         <m:sSub>
@@ -7289,6 +7236,105 @@
                   <w:rPr>
                     <w:rFonts w:ascii="Cambria Math" w:hAnsi="Cambria Math"/>
                   </w:rPr>
+                  <m:t>μ</m:t>
+                </m:r>
+              </m:e>
+            </m:acc>
+          </m:e>
+          <m:sub>
+            <m:r>
+              <w:rPr>
+                <w:rFonts w:ascii="Cambria Math" w:hAnsi="Cambria Math"/>
+              </w:rPr>
+              <m:t>i</m:t>
+            </m:r>
+          </m:sub>
+        </m:sSub>
+      </m:oMath>
+      <w:r>
+        <w:t xml:space="preserve"> and unknown covariance </w:t>
+      </w:r>
+      <m:oMath>
+        <m:sSub>
+          <m:sSubPr>
+            <m:ctrlPr>
+              <w:rPr>
+                <w:rFonts w:ascii="Cambria Math" w:eastAsiaTheme="minorEastAsia" w:hAnsi="Cambria Math"/>
+                <w:i/>
+              </w:rPr>
+            </m:ctrlPr>
+          </m:sSubPr>
+          <m:e>
+            <m:r>
+              <m:rPr>
+                <m:sty m:val="p"/>
+              </m:rPr>
+              <w:rPr>
+                <w:rFonts w:ascii="Cambria Math" w:hAnsi="Cambria Math"/>
+              </w:rPr>
+              <m:t>Σ</m:t>
+            </m:r>
+            <m:ctrlPr>
+              <w:rPr>
+                <w:rFonts w:ascii="Cambria Math" w:hAnsi="Cambria Math"/>
+              </w:rPr>
+            </m:ctrlPr>
+          </m:e>
+          <m:sub>
+            <m:r>
+              <w:rPr>
+                <w:rFonts w:ascii="Cambria Math" w:eastAsiaTheme="minorEastAsia" w:hAnsi="Cambria Math"/>
+              </w:rPr>
+              <m:t>i</m:t>
+            </m:r>
+          </m:sub>
+        </m:sSub>
+      </m:oMath>
+      <w:r>
+        <w:t>.</w:t>
+      </w:r>
+    </w:p>
+    <w:p>
+      <w:pPr>
+        <w:rPr>
+          <w:rFonts w:eastAsiaTheme="minorEastAsia"/>
+        </w:rPr>
+      </w:pPr>
+      <w:r>
+        <w:t>The parameter</w:t>
+      </w:r>
+      <w:r>
+        <w:t xml:space="preserve"> vector</w:t>
+      </w:r>
+      <w:r>
+        <w:t xml:space="preserve"> </w:t>
+      </w:r>
+      <m:oMath>
+        <m:sSub>
+          <m:sSubPr>
+            <m:ctrlPr>
+              <w:rPr>
+                <w:rFonts w:ascii="Cambria Math" w:hAnsi="Cambria Math"/>
+                <w:i/>
+              </w:rPr>
+            </m:ctrlPr>
+          </m:sSubPr>
+          <m:e>
+            <m:acc>
+              <m:accPr>
+                <m:chr m:val="̅"/>
+                <m:ctrlPr>
+                  <w:rPr>
+                    <w:rFonts w:ascii="Cambria Math" w:hAnsi="Cambria Math"/>
+                    <w:i/>
+                  </w:rPr>
+                </m:ctrlPr>
+              </m:accPr>
+              <m:e>
+                <m:r>
+                  <w:rPr>
+                    <w:rFonts w:ascii="Cambria Math" w:hAnsi="Cambria Math"/>
+                  </w:rPr>
                   <m:t>θ</m:t>
                 </m:r>
               </m:e>
@@ -7308,188 +7354,16 @@
         <w:rPr>
           <w:rFonts w:eastAsiaTheme="minorEastAsia"/>
         </w:rPr>
-        <w:t xml:space="preserve"> which results in the global maxima is the ML solution.</w:t>
-      </w:r>
-    </w:p>
-    <w:p>
-      <w:pPr>
-        <w:pStyle w:val="Heading3"/>
-      </w:pPr>
-      <w:r>
-        <w:t>Multivariate Normal Distribution</w:t>
-      </w:r>
-    </w:p>
-    <w:p>
-      <w:r>
-        <w:t>One interesting case to con</w:t>
-      </w:r>
-      <w:r>
-        <w:t>sider for ML is when likelihood</w:t>
-      </w:r>
-      <w:r>
-        <w:rPr>
-          <w:rFonts w:eastAsiaTheme="minorEastAsia"/>
-        </w:rPr>
         <w:t xml:space="preserve"> </w:t>
       </w:r>
       <w:r>
-        <w:t xml:space="preserve">takes the form of a Multivariate Normal distribution with an unknown mean </w:t>
-      </w:r>
-      <m:oMath>
-        <m:sSub>
-          <m:sSubPr>
-            <m:ctrlPr>
-              <w:rPr>
-                <w:rFonts w:ascii="Cambria Math" w:hAnsi="Cambria Math"/>
-                <w:i/>
-              </w:rPr>
-            </m:ctrlPr>
-          </m:sSubPr>
-          <m:e>
-            <m:acc>
-              <m:accPr>
-                <m:chr m:val="̅"/>
-                <m:ctrlPr>
-                  <w:rPr>
-                    <w:rFonts w:ascii="Cambria Math" w:hAnsi="Cambria Math"/>
-                    <w:i/>
-                  </w:rPr>
-                </m:ctrlPr>
-              </m:accPr>
-              <m:e>
-                <m:r>
-                  <w:rPr>
-                    <w:rFonts w:ascii="Cambria Math" w:hAnsi="Cambria Math"/>
-                  </w:rPr>
-                  <m:t>μ</m:t>
-                </m:r>
-              </m:e>
-            </m:acc>
-          </m:e>
-          <m:sub>
-            <m:r>
-              <w:rPr>
-                <w:rFonts w:ascii="Cambria Math" w:hAnsi="Cambria Math"/>
-              </w:rPr>
-              <m:t>i</m:t>
-            </m:r>
-          </m:sub>
-        </m:sSub>
-      </m:oMath>
-      <w:r>
-        <w:t xml:space="preserve"> and unknown </w:t>
-      </w:r>
-      <w:proofErr w:type="gramStart"/>
-      <w:r>
-        <w:t>covar</w:t>
-      </w:r>
-      <w:proofErr w:type="spellStart"/>
-      <w:r>
-        <w:t>iance</w:t>
-      </w:r>
-      <w:proofErr w:type="spellEnd"/>
-      <w:r>
-        <w:t xml:space="preserve"> </w:t>
-      </w:r>
-      <w:proofErr w:type="gramEnd"/>
-      <m:oMath>
-        <m:sSub>
-          <m:sSubPr>
-            <m:ctrlPr>
-              <w:rPr>
-                <w:rFonts w:ascii="Cambria Math" w:eastAsiaTheme="minorEastAsia" w:hAnsi="Cambria Math"/>
-                <w:i/>
-              </w:rPr>
-            </m:ctrlPr>
-          </m:sSubPr>
-          <m:e>
-            <m:r>
-              <m:rPr>
-                <m:sty m:val="p"/>
-              </m:rPr>
-              <w:rPr>
-                <w:rFonts w:ascii="Cambria Math" w:hAnsi="Cambria Math"/>
-              </w:rPr>
-              <m:t>Σ</m:t>
-            </m:r>
-            <m:ctrlPr>
-              <w:rPr>
-                <w:rFonts w:ascii="Cambria Math" w:hAnsi="Cambria Math"/>
-              </w:rPr>
-            </m:ctrlPr>
-          </m:e>
-          <m:sub>
-            <m:r>
-              <w:rPr>
-                <w:rFonts w:ascii="Cambria Math" w:eastAsiaTheme="minorEastAsia" w:hAnsi="Cambria Math"/>
-              </w:rPr>
-              <m:t>i</m:t>
-            </m:r>
-          </m:sub>
-        </m:sSub>
-      </m:oMath>
-      <w:r>
-        <w:t>.</w:t>
-      </w:r>
-    </w:p>
-    <w:p>
-      <w:pPr>
-        <w:rPr>
-          <w:rFonts w:eastAsiaTheme="minorEastAsia"/>
-        </w:rPr>
-      </w:pPr>
-      <w:r>
-        <w:t xml:space="preserve">The parameters </w:t>
-      </w:r>
-      <m:oMath>
-        <m:sSub>
-          <m:sSubPr>
-            <m:ctrlPr>
-              <w:rPr>
-                <w:rFonts w:ascii="Cambria Math" w:hAnsi="Cambria Math"/>
-                <w:i/>
-              </w:rPr>
-            </m:ctrlPr>
-          </m:sSubPr>
-          <m:e>
-            <m:acc>
-              <m:accPr>
-                <m:chr m:val="̅"/>
-                <m:ctrlPr>
-                  <w:rPr>
-                    <w:rFonts w:ascii="Cambria Math" w:hAnsi="Cambria Math"/>
-                    <w:i/>
-                  </w:rPr>
-                </m:ctrlPr>
-              </m:accPr>
-              <m:e>
-                <m:r>
-                  <w:rPr>
-                    <w:rFonts w:ascii="Cambria Math" w:hAnsi="Cambria Math"/>
-                  </w:rPr>
-                  <m:t>θ</m:t>
-                </m:r>
-              </m:e>
-            </m:acc>
-          </m:e>
-          <m:sub>
-            <m:r>
-              <w:rPr>
-                <w:rFonts w:ascii="Cambria Math" w:hAnsi="Cambria Math"/>
-              </w:rPr>
-              <m:t>i</m:t>
-            </m:r>
-          </m:sub>
-        </m:sSub>
-      </m:oMath>
-      <w:r>
-        <w:rPr>
-          <w:rFonts w:eastAsiaTheme="minorEastAsia"/>
-        </w:rPr>
-        <w:t xml:space="preserve"> </w:t>
-      </w:r>
-      <w:r>
-        <w:t>then consist of the mean and covariance of the distribution</w:t>
+        <w:t>then consist</w:t>
+      </w:r>
+      <w:r>
+        <w:t>s</w:t>
+      </w:r>
+      <w:r>
+        <w:t xml:space="preserve"> of the mean and covariance of the distribution</w:t>
       </w:r>
       <w:r>
         <w:t>.</w:t>
@@ -7793,13 +7667,7 @@
                   <w:rPr>
                     <w:rFonts w:ascii="Cambria Math" w:hAnsi="Cambria Math"/>
                   </w:rPr>
-                  <m:t>=</m:t>
-                </m:r>
-                <m:r>
-                  <w:rPr>
-                    <w:rFonts w:ascii="Cambria Math" w:hAnsi="Cambria Math"/>
-                  </w:rPr>
-                  <m:t xml:space="preserve"> </m:t>
+                  <m:t xml:space="preserve">= </m:t>
                 </m:r>
                 <m:nary>
                   <m:naryPr>
@@ -8418,6 +8286,9 @@
                   </m:e>
                 </m:nary>
                 <m:r>
+                  <m:rPr>
+                    <m:sty m:val="p"/>
+                  </m:rPr>
                   <w:rPr>
                     <w:rFonts w:ascii="Cambria Math" w:hAnsi="Cambria Math"/>
                   </w:rPr>
@@ -8967,6 +8838,9 @@
                   </m:e>
                 </m:nary>
                 <m:r>
+                  <m:rPr>
+                    <m:sty m:val="p"/>
+                  </m:rPr>
                   <w:rPr>
                     <w:rFonts w:ascii="Cambria Math" w:hAnsi="Cambria Math"/>
                   </w:rPr>
@@ -9474,6 +9348,9 @@
                   </m:e>
                 </m:d>
                 <m:r>
+                  <m:rPr>
+                    <m:sty m:val="p"/>
+                  </m:rPr>
                   <w:rPr>
                     <w:rFonts w:ascii="Cambria Math" w:hAnsi="Cambria Math"/>
                   </w:rPr>
@@ -9981,6 +9858,9 @@
                   </m:e>
                 </m:d>
                 <m:r>
+                  <m:rPr>
+                    <m:sty m:val="p"/>
+                  </m:rPr>
                   <w:rPr>
                     <w:rFonts w:ascii="Cambria Math" w:eastAsiaTheme="minorEastAsia" w:hAnsi="Cambria Math"/>
                   </w:rPr>
@@ -10018,6 +9898,9 @@
                   </m:e>
                 </m:acc>
                 <m:r>
+                  <m:rPr>
+                    <m:sty m:val="p"/>
+                  </m:rPr>
                   <w:rPr>
                     <w:rFonts w:ascii="Cambria Math" w:eastAsiaTheme="minorEastAsia" w:hAnsi="Cambria Math"/>
                   </w:rPr>
@@ -10036,7 +9919,7 @@
             <w:pPr>
               <w:jc w:val="both"/>
             </w:pPr>
-            <w:bookmarkStart w:id="10" w:name="_Ref414062263"/>
+            <w:bookmarkStart w:id="11" w:name="_Ref414062263"/>
             <w:r>
               <w:t>(</w:t>
             </w:r>
@@ -10074,7 +9957,7 @@
             <w:r>
               <w:t>)</w:t>
             </w:r>
-            <w:bookmarkEnd w:id="10"/>
+            <w:bookmarkEnd w:id="11"/>
           </w:p>
         </w:tc>
       </w:tr>
@@ -10224,7 +10107,7 @@
         </w:rPr>
         <w:t xml:space="preserve"> w</w:t>
       </w:r>
-      <w:bookmarkStart w:id="11" w:name="_Toc414055242"/>
+      <w:bookmarkStart w:id="12" w:name="_Toc414055242"/>
       <w:r>
         <w:t xml:space="preserve">e express Equation </w:t>
       </w:r>
@@ -10254,9 +10137,15 @@
         <w:fldChar w:fldCharType="end"/>
       </w:r>
       <w:r>
-        <w:t xml:space="preserve"> as the following two derivatives</w:t>
-      </w:r>
-      <w:bookmarkEnd w:id="11"/>
+        <w:t xml:space="preserve"> as the following</w:t>
+      </w:r>
+      <w:r>
+        <w:t xml:space="preserve"> scalar-matrix</w:t>
+      </w:r>
+      <w:r>
+        <w:t xml:space="preserve"> derivatives</w:t>
+      </w:r>
+      <w:bookmarkEnd w:id="12"/>
     </w:p>
     <w:tbl>
       <w:tblPr>
@@ -10501,7 +10390,7 @@
             <w:pPr>
               <w:jc w:val="both"/>
             </w:pPr>
-            <w:bookmarkStart w:id="12" w:name="_Ref414063810"/>
+            <w:bookmarkStart w:id="13" w:name="_Ref414063810"/>
             <w:r>
               <w:t>(</w:t>
             </w:r>
@@ -10539,7 +10428,7 @@
             <w:r>
               <w:t>)</w:t>
             </w:r>
-            <w:bookmarkEnd w:id="12"/>
+            <w:bookmarkEnd w:id="13"/>
           </w:p>
         </w:tc>
       </w:tr>
@@ -10751,7 +10640,7 @@
             <w:pPr>
               <w:jc w:val="both"/>
             </w:pPr>
-            <w:bookmarkStart w:id="13" w:name="_Ref414063716"/>
+            <w:bookmarkStart w:id="14" w:name="_Ref414063716"/>
             <w:r>
               <w:t>(</w:t>
             </w:r>
@@ -10789,7 +10678,7 @@
             <w:r>
               <w:t>)</w:t>
             </w:r>
-            <w:bookmarkEnd w:id="13"/>
+            <w:bookmarkEnd w:id="14"/>
           </w:p>
         </w:tc>
       </w:tr>
@@ -11395,6 +11284,9 @@
                   </m:e>
                 </m:d>
                 <m:r>
+                  <m:rPr>
+                    <m:sty m:val="p"/>
+                  </m:rPr>
                   <w:rPr>
                     <w:rFonts w:ascii="Cambria Math" w:eastAsiaTheme="minorEastAsia" w:hAnsi="Cambria Math"/>
                   </w:rPr>
@@ -11813,6 +11705,9 @@
                   </m:e>
                 </m:d>
                 <m:r>
+                  <m:rPr>
+                    <m:sty m:val="p"/>
+                  </m:rPr>
                   <w:rPr>
                     <w:rFonts w:ascii="Cambria Math" w:eastAsiaTheme="minorEastAsia" w:hAnsi="Cambria Math"/>
                   </w:rPr>
@@ -12025,19 +11920,7 @@
                   <w:rPr>
                     <w:rFonts w:ascii="Cambria Math" w:hAnsi="Cambria Math"/>
                   </w:rPr>
-                  <m:t xml:space="preserve">               </m:t>
-                </m:r>
-                <m:r>
-                  <w:rPr>
-                    <w:rFonts w:ascii="Cambria Math" w:hAnsi="Cambria Math"/>
-                  </w:rPr>
-                  <m:t xml:space="preserve">    </m:t>
-                </m:r>
-                <m:r>
-                  <w:rPr>
-                    <w:rFonts w:ascii="Cambria Math" w:hAnsi="Cambria Math"/>
-                  </w:rPr>
-                  <m:t xml:space="preserve"> </m:t>
+                  <m:t xml:space="preserve">                    </m:t>
                 </m:r>
                 <m:d>
                   <m:dPr>
@@ -12063,7 +11946,7 @@
                     </m:ctrlPr>
                   </m:e>
                 </m:d>
-                <w:bookmarkStart w:id="14" w:name="_Ref414064613"/>
+                <w:bookmarkStart w:id="15" w:name="_Ref414064613"/>
                 <m:r>
                   <w:rPr>
                     <w:rStyle w:val="FootnoteReference"/>
@@ -12072,8 +11955,11 @@
                   </w:rPr>
                   <w:footnoteReference w:id="1"/>
                 </m:r>
-                <w:bookmarkEnd w:id="14"/>
+                <w:bookmarkEnd w:id="15"/>
                 <m:r>
+                  <m:rPr>
+                    <m:sty m:val="p"/>
+                  </m:rPr>
                   <w:rPr>
                     <w:rFonts w:ascii="Cambria Math" w:eastAsiaTheme="minorEastAsia" w:hAnsi="Cambria Math"/>
                   </w:rPr>
@@ -12251,6 +12137,9 @@
                   </m:e>
                 </m:nary>
                 <m:r>
+                  <m:rPr>
+                    <m:sty m:val="p"/>
+                  </m:rPr>
                   <w:rPr>
                     <w:rFonts w:ascii="Cambria Math" w:eastAsiaTheme="minorEastAsia" w:hAnsi="Cambria Math"/>
                   </w:rPr>
@@ -12539,6 +12428,9 @@
                   </m:sub>
                 </m:sSub>
                 <m:r>
+                  <m:rPr>
+                    <m:sty m:val="p"/>
+                  </m:rPr>
                   <w:rPr>
                     <w:rFonts w:ascii="Cambria Math" w:eastAsiaTheme="minorEastAsia" w:hAnsi="Cambria Math"/>
                   </w:rPr>
@@ -12740,6 +12632,9 @@
                   </m:sub>
                 </m:sSub>
                 <m:r>
+                  <m:rPr>
+                    <m:sty m:val="p"/>
+                  </m:rPr>
                   <w:br/>
                 </m:r>
               </m:oMath>
@@ -12755,8 +12650,9 @@
             <w:pPr>
               <w:jc w:val="both"/>
             </w:pPr>
-            <w:bookmarkStart w:id="15" w:name="_Ref414065178"/>
+            <w:bookmarkStart w:id="16" w:name="_Ref414065178"/>
             <w:r>
+              <w:lastRenderedPageBreak/>
               <w:t>(</w:t>
             </w:r>
             <w:r>
@@ -12793,13 +12689,14 @@
             <w:r>
               <w:t>)</w:t>
             </w:r>
-            <w:bookmarkEnd w:id="15"/>
+            <w:bookmarkEnd w:id="16"/>
           </w:p>
         </w:tc>
       </w:tr>
     </w:tbl>
     <w:p>
       <w:r>
+        <w:lastRenderedPageBreak/>
         <w:t xml:space="preserve">Similarly, Equation </w:t>
       </w:r>
       <w:r>
@@ -12880,19 +12777,11 @@
         <w:rPr>
           <w:rFonts w:eastAsiaTheme="minorEastAsia"/>
         </w:rPr>
+        <w:t xml:space="preserve"> for</w:t>
+      </w:r>
+      <w:r>
         <w:t xml:space="preserve"> </w:t>
       </w:r>
-      <w:proofErr w:type="gramStart"/>
-      <w:r>
-        <w:rPr>
-          <w:rFonts w:eastAsiaTheme="minorEastAsia"/>
-        </w:rPr>
-        <w:t>for</w:t>
-      </w:r>
-      <w:r>
-        <w:t xml:space="preserve"> </w:t>
-      </w:r>
-      <w:proofErr w:type="gramEnd"/>
       <m:oMath>
         <m:sSub>
           <m:sSubPr>
@@ -13485,6 +13374,9 @@
                   </m:e>
                 </m:d>
                 <m:r>
+                  <m:rPr>
+                    <m:sty m:val="p"/>
+                  </m:rPr>
                   <w:rPr>
                     <w:rFonts w:ascii="Cambria Math" w:eastAsiaTheme="minorEastAsia" w:hAnsi="Cambria Math"/>
                   </w:rPr>
@@ -14045,6 +13937,9 @@
                   </m:e>
                 </m:nary>
                 <m:r>
+                  <m:rPr>
+                    <m:sty m:val="p"/>
+                  </m:rPr>
                   <w:rPr>
                     <w:rFonts w:ascii="Cambria Math" w:eastAsiaTheme="minorEastAsia" w:hAnsi="Cambria Math"/>
                   </w:rPr>
@@ -14059,13 +13954,7 @@
                   <w:rPr>
                     <w:rFonts w:ascii="Cambria Math" w:hAnsi="Cambria Math"/>
                   </w:rPr>
-                  <m:t>=</m:t>
-                </m:r>
-                <m:r>
-                  <w:rPr>
-                    <w:rFonts w:ascii="Cambria Math" w:hAnsi="Cambria Math"/>
-                  </w:rPr>
-                  <m:t>-</m:t>
+                  <m:t>=-</m:t>
                 </m:r>
                 <m:f>
                   <m:fPr>
@@ -14500,6 +14389,9 @@
                   <m:t>)</m:t>
                 </m:r>
                 <m:r>
+                  <m:rPr>
+                    <m:sty m:val="p"/>
+                  </m:rPr>
                   <w:rPr>
                     <w:rFonts w:ascii="Cambria Math" w:hAnsi="Cambria Math"/>
                   </w:rPr>
@@ -14539,13 +14431,7 @@
                   <w:rPr>
                     <w:rFonts w:ascii="Cambria Math" w:hAnsi="Cambria Math"/>
                   </w:rPr>
-                  <m:t>=</m:t>
-                </m:r>
-                <m:r>
-                  <w:rPr>
-                    <w:rFonts w:ascii="Cambria Math" w:hAnsi="Cambria Math"/>
-                  </w:rPr>
-                  <m:t>-</m:t>
+                  <m:t>=-</m:t>
                 </m:r>
                 <m:f>
                   <m:fPr>
@@ -14886,6 +14772,9 @@
                   </m:e>
                 </m:nary>
                 <m:r>
+                  <m:rPr>
+                    <m:sty m:val="p"/>
+                  </m:rPr>
                   <w:rPr>
                     <w:rFonts w:ascii="Cambria Math" w:eastAsiaTheme="minorEastAsia" w:hAnsi="Cambria Math"/>
                   </w:rPr>
@@ -14900,13 +14789,7 @@
                   <w:rPr>
                     <w:rFonts w:ascii="Cambria Math" w:hAnsi="Cambria Math"/>
                   </w:rPr>
-                  <m:t>→</m:t>
-                </m:r>
-                <m:r>
-                  <w:rPr>
-                    <w:rFonts w:ascii="Cambria Math" w:hAnsi="Cambria Math"/>
-                  </w:rPr>
-                  <m:t>n</m:t>
+                  <m:t>→n</m:t>
                 </m:r>
                 <m:r>
                   <w:rPr>
@@ -15195,6 +15078,9 @@
                   </m:e>
                 </m:nary>
                 <m:r>
+                  <m:rPr>
+                    <m:sty m:val="p"/>
+                  </m:rPr>
                   <w:rPr>
                     <w:rFonts w:ascii="Cambria Math" w:eastAsiaTheme="minorEastAsia" w:hAnsi="Cambria Math"/>
                   </w:rPr>
@@ -15543,7 +15429,7 @@
             <w:pPr>
               <w:jc w:val="both"/>
             </w:pPr>
-            <w:bookmarkStart w:id="16" w:name="_Ref414065185"/>
+            <w:bookmarkStart w:id="17" w:name="_Ref414065185"/>
             <w:r>
               <w:t>(</w:t>
             </w:r>
@@ -15581,7 +15467,7 @@
             <w:r>
               <w:t>)</w:t>
             </w:r>
-            <w:bookmarkEnd w:id="16"/>
+            <w:bookmarkEnd w:id="17"/>
           </w:p>
         </w:tc>
       </w:tr>
@@ -15590,11 +15476,17 @@
       <w:pPr>
         <w:spacing w:after="0"/>
       </w:pPr>
-      <w:bookmarkStart w:id="17" w:name="_Toc414055243"/>
+      <w:bookmarkStart w:id="18" w:name="_Toc414055243"/>
     </w:p>
     <w:p>
       <w:r>
-        <w:t xml:space="preserve">Together, Equations </w:t>
+        <w:t xml:space="preserve">Together, </w:t>
+      </w:r>
+      <w:r>
+        <w:t xml:space="preserve">the results from </w:t>
+      </w:r>
+      <w:r>
+        <w:t xml:space="preserve">Equations </w:t>
       </w:r>
       <w:r>
         <w:fldChar w:fldCharType="begin"/>
@@ -15653,6 +15545,7 @@
         <w:t xml:space="preserve"> express the ML estimates for the parameters of the Multivariate Normal distribution as</w:t>
       </w:r>
     </w:p>
+    <w:p/>
     <w:tbl>
       <w:tblPr>
         <w:tblStyle w:val="TableGrid"/>
@@ -15691,11 +15584,11 @@
           <w:p>
             <w:pPr>
               <w:jc w:val="both"/>
+              <w:rPr>
+                <w:rFonts w:eastAsiaTheme="minorEastAsia"/>
+              </w:rPr>
             </w:pPr>
             <m:oMathPara>
-              <m:oMathParaPr>
-                <m:jc m:val="center"/>
-              </m:oMathParaPr>
               <m:oMath>
                 <m:r>
                   <w:rPr>
@@ -16290,13 +16183,11 @@
       </w:pPr>
     </w:p>
     <w:p>
-      <w:proofErr w:type="gramStart"/>
-      <w:r>
-        <w:t>which</w:t>
-      </w:r>
-      <w:proofErr w:type="gramEnd"/>
-      <w:r>
-        <w:t xml:space="preserve"> are the estimates that will be tested in Project 2</w:t>
+      <w:r>
+        <w:t xml:space="preserve">which are the estimates that will be tested in </w:t>
+      </w:r>
+      <w:r>
+        <w:t>this project.</w:t>
       </w:r>
     </w:p>
     <w:p>
@@ -16310,41 +16201,41 @@
       <w:r>
         <w:t>One class classifier</w:t>
       </w:r>
-      <w:bookmarkEnd w:id="17"/>
-    </w:p>
-    <w:p>
-      <w:pPr>
-        <w:pStyle w:val="Heading3"/>
-      </w:pPr>
-      <w:bookmarkStart w:id="18" w:name="_Toc414055244"/>
-      <w:r>
-        <w:t>Two class classifier</w:t>
-      </w:r>
       <w:bookmarkEnd w:id="18"/>
     </w:p>
     <w:p>
       <w:pPr>
         <w:pStyle w:val="Heading3"/>
       </w:pPr>
-      <w:bookmarkStart w:id="19" w:name="_Toc414055245"/>
+      <w:bookmarkStart w:id="19" w:name="_Toc414055244"/>
+      <w:r>
+        <w:t>Two class classifier</w:t>
+      </w:r>
+      <w:bookmarkEnd w:id="19"/>
+    </w:p>
+    <w:p>
+      <w:pPr>
+        <w:pStyle w:val="Heading3"/>
+      </w:pPr>
+      <w:bookmarkStart w:id="20" w:name="_Toc414055245"/>
       <w:r>
         <w:t>Comparison</w:t>
       </w:r>
       <w:r>
         <w:t xml:space="preserve"> between</w:t>
       </w:r>
-      <w:bookmarkEnd w:id="19"/>
+      <w:bookmarkEnd w:id="20"/>
     </w:p>
     <w:p/>
     <w:p>
       <w:pPr>
         <w:pStyle w:val="Heading2"/>
       </w:pPr>
-      <w:bookmarkStart w:id="20" w:name="_Toc414055246"/>
+      <w:bookmarkStart w:id="21" w:name="_Toc414055246"/>
       <w:r>
         <w:t>Face Detection</w:t>
       </w:r>
-      <w:bookmarkEnd w:id="20"/>
+      <w:bookmarkEnd w:id="21"/>
     </w:p>
     <w:p>
       <w:pPr>
@@ -16383,7 +16274,7 @@
         <w:pStyle w:val="Heading1"/>
         <w:jc w:val="both"/>
       </w:pPr>
-      <w:bookmarkStart w:id="21" w:name="_Toc414055247"/>
+      <w:bookmarkStart w:id="22" w:name="_Toc414055247"/>
       <w:r>
         <w:t>Project</w:t>
       </w:r>
@@ -16399,7 +16290,7 @@
       <w:r>
         <w:t>3</w:t>
       </w:r>
-      <w:bookmarkEnd w:id="21"/>
+      <w:bookmarkEnd w:id="22"/>
     </w:p>
     <w:p>
       <w:pPr>
@@ -16672,6 +16563,11 @@
         <w:rPr>
           <w:rFonts w:eastAsiaTheme="minorEastAsia"/>
         </w:rPr>
+      </w:r>
+      <w:r>
+        <w:rPr>
+          <w:rFonts w:eastAsiaTheme="minorEastAsia"/>
+        </w:rPr>
         <w:fldChar w:fldCharType="separate"/>
       </w:r>
       <w:r>
@@ -16692,21 +16588,7 @@
         <w:rPr>
           <w:rFonts w:eastAsiaTheme="minorEastAsia"/>
         </w:rPr>
-        <w:t xml:space="preserve"> </w:t>
-      </w:r>
-      <w:proofErr w:type="gramStart"/>
-      <w:r>
-        <w:rPr>
-          <w:rFonts w:eastAsiaTheme="minorEastAsia"/>
-        </w:rPr>
-        <w:t>and</w:t>
-      </w:r>
-      <w:proofErr w:type="gramEnd"/>
-      <w:r>
-        <w:rPr>
-          <w:rFonts w:eastAsiaTheme="minorEastAsia"/>
-        </w:rPr>
-        <w:t xml:space="preserve"> </w:t>
+        <w:t xml:space="preserve"> and </w:t>
       </w:r>
       <w:r>
         <w:rPr>
@@ -16725,6 +16607,11 @@
           <w:rFonts w:eastAsiaTheme="minorEastAsia"/>
         </w:rPr>
         <w:instrText xml:space="preserve"> \* MERGEFORMAT </w:instrText>
+      </w:r>
+      <w:r>
+        <w:rPr>
+          <w:rFonts w:eastAsiaTheme="minorEastAsia"/>
+        </w:rPr>
       </w:r>
       <w:r>
         <w:rPr>
@@ -16839,16 +16726,8 @@
         <w:rPr>
           <w:rFonts w:eastAsiaTheme="minorEastAsia"/>
         </w:rPr>
-        <w:t xml:space="preserve"> </w:t>
-      </w:r>
-      <w:proofErr w:type="gramStart"/>
-      <w:r>
-        <w:rPr>
-          <w:rFonts w:eastAsiaTheme="minorEastAsia"/>
-        </w:rPr>
-        <w:t xml:space="preserve">and </w:t>
-      </w:r>
-      <w:proofErr w:type="gramEnd"/>
+        <w:t xml:space="preserve"> and </w:t>
+      </w:r>
       <m:oMath>
         <m:sSub>
           <m:sSubPr>
@@ -16959,15 +16838,7 @@
         <w:jc w:val="both"/>
       </w:pPr>
       <w:r>
-        <w:t xml:space="preserve">Plot the </w:t>
-      </w:r>
-      <w:proofErr w:type="spellStart"/>
-      <w:r>
-        <w:t>Chernoff</w:t>
-      </w:r>
-      <w:proofErr w:type="spellEnd"/>
-      <w:r>
-        <w:t xml:space="preserve"> bound as a function of β and find the optimum β for the minimum. </w:t>
+        <w:t xml:space="preserve">Plot the Chernoff bound as a function of β and find the optimum β for the minimum. </w:t>
       </w:r>
     </w:p>
     <w:p>
@@ -17002,11 +16873,11 @@
         <w:pStyle w:val="Heading2"/>
         <w:jc w:val="both"/>
       </w:pPr>
-      <w:bookmarkStart w:id="22" w:name="_Toc414055248"/>
+      <w:bookmarkStart w:id="23" w:name="_Toc414055248"/>
       <w:r>
         <w:t>Problem 1</w:t>
       </w:r>
-      <w:bookmarkEnd w:id="22"/>
+      <w:bookmarkEnd w:id="23"/>
     </w:p>
     <w:p>
       <w:pPr>
@@ -17031,13 +16902,8 @@
         <w:t xml:space="preserve"> class</w:t>
       </w:r>
       <w:r>
-        <w:t xml:space="preserve"> probabilities should be set such </w:t>
-      </w:r>
-      <w:proofErr w:type="gramStart"/>
-      <w:r>
-        <w:t xml:space="preserve">that </w:t>
-      </w:r>
-      <w:proofErr w:type="gramEnd"/>
+        <w:t xml:space="preserve"> probabilities should be set such that </w:t>
+      </w:r>
       <m:oMath>
         <m:r>
           <w:rPr>
@@ -18127,15 +17993,7 @@
         <w:footnoteReference w:id="5"/>
       </w:r>
       <w:r>
-        <w:t xml:space="preserve"> in </w:t>
-      </w:r>
-      <w:proofErr w:type="spellStart"/>
-      <w:r>
-        <w:t>Duda</w:t>
-      </w:r>
-      <w:proofErr w:type="spellEnd"/>
-      <w:r>
-        <w:t xml:space="preserve">, Hart, and Stork where </w:t>
+        <w:t xml:space="preserve"> in Duda, Hart, and Stork where </w:t>
       </w:r>
       <m:oMath>
         <m:sSub>
@@ -18234,6 +18092,11 @@
         <w:rPr>
           <w:rFonts w:eastAsiaTheme="minorEastAsia"/>
         </w:rPr>
+      </w:r>
+      <w:r>
+        <w:rPr>
+          <w:rFonts w:eastAsiaTheme="minorEastAsia"/>
+        </w:rPr>
         <w:fldChar w:fldCharType="separate"/>
       </w:r>
       <w:r>
@@ -18274,15 +18137,7 @@
         <w:t>1</w:t>
       </w:r>
       <w:r>
-        <w:t xml:space="preserve">a is a </w:t>
-      </w:r>
-      <w:proofErr w:type="spellStart"/>
-      <w:r>
-        <w:t>dichotomizer</w:t>
-      </w:r>
-      <w:proofErr w:type="spellEnd"/>
-      <w:r>
-        <w:t xml:space="preserve"> because </w:t>
+        <w:t xml:space="preserve">a is a dichotomizer because </w:t>
       </w:r>
       <w:r>
         <w:t>it is defined f</w:t>
@@ -18309,15 +18164,7 @@
         <w:footnoteReference w:id="6"/>
       </w:r>
       <w:r>
-        <w:t xml:space="preserve">  The </w:t>
-      </w:r>
-      <w:proofErr w:type="spellStart"/>
-      <w:r>
-        <w:t>dichotomizer</w:t>
-      </w:r>
-      <w:proofErr w:type="spellEnd"/>
-      <w:r>
-        <w:t xml:space="preserve"> is defined as the following:</w:t>
+        <w:t xml:space="preserve">  The dichotomizer is defined as the following:</w:t>
       </w:r>
     </w:p>
     <w:tbl>
@@ -18587,15 +18434,7 @@
         <w:jc w:val="both"/>
       </w:pPr>
       <w:r>
-        <w:t xml:space="preserve">Because the features are independent, normally distributed and have identical covariance matrices for each class, the </w:t>
-      </w:r>
-      <w:proofErr w:type="spellStart"/>
-      <w:r>
-        <w:t>dichotomizer</w:t>
-      </w:r>
-      <w:proofErr w:type="spellEnd"/>
-      <w:r>
-        <w:t xml:space="preserve"> reduces to the following discriminant function</w:t>
+        <w:t>Because the features are independent, normally distributed and have identical covariance matrices for each class, the dichotomizer reduces to the following discriminant function</w:t>
       </w:r>
     </w:p>
     <w:tbl>
@@ -19705,7 +19544,7 @@
             <w:pPr>
               <w:jc w:val="both"/>
             </w:pPr>
-            <w:bookmarkStart w:id="23" w:name="_Ref411889871"/>
+            <w:bookmarkStart w:id="24" w:name="_Ref411889871"/>
             <w:r>
               <w:t>(</w:t>
             </w:r>
@@ -19743,7 +19582,7 @@
             <w:r>
               <w:t>)</w:t>
             </w:r>
-            <w:bookmarkEnd w:id="23"/>
+            <w:bookmarkEnd w:id="24"/>
           </w:p>
         </w:tc>
       </w:tr>
@@ -19759,11 +19598,11 @@
         <w:pStyle w:val="Heading2"/>
         <w:jc w:val="both"/>
       </w:pPr>
-      <w:bookmarkStart w:id="24" w:name="_Toc414055249"/>
+      <w:bookmarkStart w:id="25" w:name="_Toc414055249"/>
       <w:r>
         <w:t>Problem 2</w:t>
       </w:r>
-      <w:bookmarkEnd w:id="24"/>
+      <w:bookmarkEnd w:id="25"/>
     </w:p>
     <w:p>
       <w:pPr>
@@ -20163,7 +20002,7 @@
             <w:pPr>
               <w:jc w:val="both"/>
             </w:pPr>
-            <w:bookmarkStart w:id="25" w:name="_Ref411890010"/>
+            <w:bookmarkStart w:id="26" w:name="_Ref411890010"/>
             <w:r>
               <w:t>(</w:t>
             </w:r>
@@ -20201,7 +20040,7 @@
             <w:r>
               <w:t>)</w:t>
             </w:r>
-            <w:bookmarkEnd w:id="25"/>
+            <w:bookmarkEnd w:id="26"/>
           </w:p>
         </w:tc>
       </w:tr>
@@ -20592,7 +20431,7 @@
             <w:pPr>
               <w:jc w:val="both"/>
             </w:pPr>
-            <w:bookmarkStart w:id="26" w:name="_Ref411889995"/>
+            <w:bookmarkStart w:id="27" w:name="_Ref411889995"/>
             <w:r>
               <w:t>(</w:t>
             </w:r>
@@ -20630,7 +20469,7 @@
             <w:r>
               <w:t>)</w:t>
             </w:r>
-            <w:bookmarkEnd w:id="26"/>
+            <w:bookmarkEnd w:id="27"/>
           </w:p>
         </w:tc>
       </w:tr>
@@ -20672,15 +20511,7 @@
         <w:t xml:space="preserve">is based on the classifier defined </w:t>
       </w:r>
       <w:r>
-        <w:t xml:space="preserve">in </w:t>
-      </w:r>
-      <w:proofErr w:type="spellStart"/>
-      <w:r>
-        <w:t>Duda</w:t>
-      </w:r>
-      <w:proofErr w:type="spellEnd"/>
-      <w:r>
-        <w:t xml:space="preserve">, Hart, and Stork </w:t>
+        <w:t xml:space="preserve">in Duda, Hart, and Stork </w:t>
       </w:r>
       <w:r>
         <w:t xml:space="preserve">in </w:t>
@@ -20754,19 +20585,11 @@
         </w:rPr>
         <w:t xml:space="preserve">  </w:t>
       </w:r>
-      <w:proofErr w:type="gramStart"/>
       <w:r>
         <w:rPr>
           <w:rFonts w:eastAsiaTheme="minorEastAsia"/>
         </w:rPr>
-        <w:t>Given</w:t>
-      </w:r>
-      <w:proofErr w:type="gramEnd"/>
-      <w:r>
-        <w:rPr>
-          <w:rFonts w:eastAsiaTheme="minorEastAsia"/>
-        </w:rPr>
-        <w:t xml:space="preserve"> these facts, t</w:t>
+        <w:t>Given these facts, t</w:t>
       </w:r>
       <w:r>
         <w:rPr>
@@ -21066,7 +20889,7 @@
             <w:pPr>
               <w:jc w:val="both"/>
             </w:pPr>
-            <w:bookmarkStart w:id="27" w:name="_Ref411890001"/>
+            <w:bookmarkStart w:id="28" w:name="_Ref411890001"/>
             <w:r>
               <w:t>(</w:t>
             </w:r>
@@ -21104,7 +20927,7 @@
             <w:r>
               <w:t>)</w:t>
             </w:r>
-            <w:bookmarkEnd w:id="27"/>
+            <w:bookmarkEnd w:id="28"/>
             <w:r>
               <w:t xml:space="preserve"> </w:t>
             </w:r>
@@ -21326,11 +21149,9 @@
       <w:pPr>
         <w:jc w:val="both"/>
       </w:pPr>
-      <w:proofErr w:type="gramStart"/>
       <w:r>
         <w:t>and</w:t>
       </w:r>
-      <w:proofErr w:type="gramEnd"/>
     </w:p>
     <w:tbl>
       <w:tblPr>
@@ -21532,11 +21353,9 @@
       <w:pPr>
         <w:jc w:val="both"/>
       </w:pPr>
-      <w:proofErr w:type="gramStart"/>
       <w:r>
         <w:t>and</w:t>
       </w:r>
-      <w:proofErr w:type="gramEnd"/>
     </w:p>
     <w:tbl>
       <w:tblPr>
@@ -21938,13 +21757,8 @@
         <w:t>Problem</w:t>
       </w:r>
       <w:r>
-        <w:t xml:space="preserve"> 2a, the a-priori class probabilities should be set such </w:t>
-      </w:r>
-      <w:proofErr w:type="gramStart"/>
-      <w:r>
-        <w:t xml:space="preserve">that </w:t>
-      </w:r>
-      <w:proofErr w:type="gramEnd"/>
+        <w:t xml:space="preserve"> 2a, the a-priori class probabilities should be set such that </w:t>
+      </w:r>
       <m:oMath>
         <m:r>
           <w:rPr>
@@ -22169,19 +21983,11 @@
         </w:rPr>
         <w:t xml:space="preserve">  The a-priori probabilities are the s</w:t>
       </w:r>
-      <w:proofErr w:type="spellStart"/>
       <w:r>
         <w:rPr>
           <w:rFonts w:eastAsiaTheme="minorEastAsia"/>
         </w:rPr>
-        <w:t>ame</w:t>
-      </w:r>
-      <w:proofErr w:type="spellEnd"/>
-      <w:r>
-        <w:rPr>
-          <w:rFonts w:eastAsiaTheme="minorEastAsia"/>
-        </w:rPr>
-        <w:t xml:space="preserve"> as in Problem 1.</w:t>
+        <w:t>ame as in Problem 1.</w:t>
       </w:r>
     </w:p>
     <w:p>
@@ -22189,23 +21995,15 @@
         <w:pStyle w:val="Heading2"/>
         <w:jc w:val="both"/>
       </w:pPr>
-      <w:bookmarkStart w:id="28" w:name="_Toc414055250"/>
+      <w:bookmarkStart w:id="29" w:name="_Toc414055250"/>
       <w:r>
         <w:t>Problem 3</w:t>
       </w:r>
-      <w:bookmarkEnd w:id="28"/>
+      <w:bookmarkEnd w:id="29"/>
     </w:p>
     <w:p>
       <w:r>
-        <w:t xml:space="preserve">The project is to develop a classifier that performs face detection in 2D visible red, green, and blue imagery based on the skin color of the people in the 2D imagery.  We design two types of classifier for this classification:  one class and two class.  For designing and analyzing the one class classifier, we based our classifier on the </w:t>
-      </w:r>
-      <w:proofErr w:type="spellStart"/>
-      <w:r>
-        <w:t>Mahalanobis</w:t>
-      </w:r>
-      <w:proofErr w:type="spellEnd"/>
-      <w:r>
-        <w:t xml:space="preserve"> distance</w:t>
+        <w:t>The project is to develop a classifier that performs face detection in 2D visible red, green, and blue imagery based on the skin color of the people in the 2D imagery.  We design two types of classifier for this classification:  one class and two class.  For designing and analyzing the one class classifier, we based our classifier on the Mahalanobis distance</w:t>
       </w:r>
       <w:r>
         <w:rPr>
@@ -22214,15 +22012,7 @@
         <w:footnoteReference w:id="8"/>
       </w:r>
       <w:r>
-        <w:t xml:space="preserve"> .  For the designing and analyzing the two class classifier, we based our classifier on the Bayes </w:t>
-      </w:r>
-      <w:proofErr w:type="spellStart"/>
-      <w:r>
-        <w:t>dichotomizer</w:t>
-      </w:r>
-      <w:proofErr w:type="spellEnd"/>
-      <w:r>
-        <w:t>.</w:t>
+        <w:t xml:space="preserve"> .  For the designing and analyzing the two class classifier, we based our classifier on the Bayes dichotomizer.</w:t>
       </w:r>
       <w:r>
         <w:rPr>
@@ -22255,36 +22045,36 @@
         <w:pStyle w:val="Heading1"/>
         <w:jc w:val="both"/>
       </w:pPr>
-      <w:bookmarkStart w:id="29" w:name="_Toc414055251"/>
+      <w:bookmarkStart w:id="30" w:name="_Toc414055251"/>
       <w:r>
         <w:lastRenderedPageBreak/>
         <w:t>Results</w:t>
       </w:r>
-      <w:bookmarkEnd w:id="29"/>
+      <w:bookmarkEnd w:id="30"/>
     </w:p>
     <w:p>
       <w:pPr>
         <w:pStyle w:val="Heading2"/>
         <w:jc w:val="both"/>
       </w:pPr>
-      <w:bookmarkStart w:id="30" w:name="_Toc414055252"/>
+      <w:bookmarkStart w:id="31" w:name="_Toc414055252"/>
       <w:r>
         <w:t>Maximum Likelihood Estimation</w:t>
       </w:r>
-      <w:bookmarkEnd w:id="30"/>
+      <w:bookmarkEnd w:id="31"/>
     </w:p>
     <w:p>
       <w:pPr>
         <w:pStyle w:val="Heading3"/>
       </w:pPr>
-      <w:bookmarkStart w:id="31" w:name="_Toc414055253"/>
+      <w:bookmarkStart w:id="32" w:name="_Toc414055253"/>
       <w:r>
         <w:t xml:space="preserve">Problem </w:t>
       </w:r>
       <w:r>
         <w:t>1a</w:t>
       </w:r>
-      <w:bookmarkEnd w:id="31"/>
+      <w:bookmarkEnd w:id="32"/>
     </w:p>
     <w:p>
       <w:pPr>
@@ -23262,16 +23052,11 @@
         </w:rPr>
         <w:t xml:space="preserve">  </w:t>
       </w:r>
-      <w:proofErr w:type="gramStart"/>
       <w:r>
         <w:t>T</w:t>
       </w:r>
       <w:r>
-        <w:t>he</w:t>
-      </w:r>
-      <w:proofErr w:type="gramEnd"/>
-      <w:r>
-        <w:t xml:space="preserve"> decision boundary between the two classes is clearly an affine function (a linear function with an additive intercept).  The Bayes error is 1.76 percent.   </w:t>
+        <w:t xml:space="preserve">he decision boundary between the two classes is clearly an affine function (a linear function with an additive intercept).  The Bayes error is 1.76 percent.   </w:t>
       </w:r>
     </w:p>
     <w:p>
@@ -23331,19 +23116,32 @@
       <w:pPr>
         <w:pStyle w:val="Caption"/>
       </w:pPr>
-      <w:bookmarkStart w:id="32" w:name="_Ref411890542"/>
+      <w:bookmarkStart w:id="33" w:name="_Ref411890542"/>
       <w:r>
         <w:t xml:space="preserve">Figure </w:t>
       </w:r>
-      <w:fldSimple w:instr=" SEQ Figure \* ARABIC ">
-        <w:r>
-          <w:rPr>
-            <w:noProof/>
-          </w:rPr>
-          <w:t>1</w:t>
-        </w:r>
-      </w:fldSimple>
-      <w:bookmarkEnd w:id="32"/>
+      <w:r>
+        <w:fldChar w:fldCharType="begin"/>
+      </w:r>
+      <w:r>
+        <w:instrText xml:space="preserve"> SEQ Figure \* ARABIC </w:instrText>
+      </w:r>
+      <w:r>
+        <w:fldChar w:fldCharType="separate"/>
+      </w:r>
+      <w:r>
+        <w:rPr>
+          <w:noProof/>
+        </w:rPr>
+        <w:t>1</w:t>
+      </w:r>
+      <w:r>
+        <w:rPr>
+          <w:noProof/>
+        </w:rPr>
+        <w:fldChar w:fldCharType="end"/>
+      </w:r>
+      <w:bookmarkEnd w:id="33"/>
       <w:r>
         <w:t>: Class</w:t>
       </w:r>
@@ -23359,15 +23157,7 @@
         <w:jc w:val="both"/>
       </w:pPr>
       <w:r>
-        <w:t xml:space="preserve">The Bayes error (notes as true error in the Figure) and the </w:t>
-      </w:r>
-      <w:proofErr w:type="spellStart"/>
-      <w:r>
-        <w:t>Chernoff</w:t>
-      </w:r>
-      <w:proofErr w:type="spellEnd"/>
-      <w:r>
-        <w:t xml:space="preserve"> and Bhattacharyya error bounds for the classification are given in</w:t>
+        <w:t>The Bayes error (notes as true error in the Figure) and the Chernoff and Bhattacharyya error bounds for the classification are given in</w:t>
       </w:r>
       <w:r>
         <w:t xml:space="preserve"> </w:t>
@@ -23397,15 +23187,7 @@
         <w:fldChar w:fldCharType="end"/>
       </w:r>
       <w:r>
-        <w:t xml:space="preserve">.  The true error at 1.69% is significantly lower than are either the </w:t>
-      </w:r>
-      <w:proofErr w:type="spellStart"/>
-      <w:r>
-        <w:t>Chernoff</w:t>
-      </w:r>
-      <w:proofErr w:type="spellEnd"/>
-      <w:r>
-        <w:t xml:space="preserve"> and Bhattacharyya error bounds, both at 5.27%.   </w:t>
+        <w:t xml:space="preserve">.  The true error at 1.69% is significantly lower than are either the Chernoff and Bhattacharyya error bounds, both at 5.27%.   </w:t>
       </w:r>
     </w:p>
     <w:p>
@@ -23466,19 +23248,32 @@
       <w:pPr>
         <w:pStyle w:val="Caption"/>
       </w:pPr>
-      <w:bookmarkStart w:id="33" w:name="_Ref411890640"/>
+      <w:bookmarkStart w:id="34" w:name="_Ref411890640"/>
       <w:r>
         <w:t xml:space="preserve">Figure </w:t>
       </w:r>
-      <w:fldSimple w:instr=" SEQ Figure \* ARABIC ">
-        <w:r>
-          <w:rPr>
-            <w:noProof/>
-          </w:rPr>
-          <w:t>2</w:t>
-        </w:r>
-      </w:fldSimple>
-      <w:bookmarkEnd w:id="33"/>
+      <w:r>
+        <w:fldChar w:fldCharType="begin"/>
+      </w:r>
+      <w:r>
+        <w:instrText xml:space="preserve"> SEQ Figure \* ARABIC </w:instrText>
+      </w:r>
+      <w:r>
+        <w:fldChar w:fldCharType="separate"/>
+      </w:r>
+      <w:r>
+        <w:rPr>
+          <w:noProof/>
+        </w:rPr>
+        <w:t>2</w:t>
+      </w:r>
+      <w:r>
+        <w:rPr>
+          <w:noProof/>
+        </w:rPr>
+        <w:fldChar w:fldCharType="end"/>
+      </w:r>
+      <w:bookmarkEnd w:id="34"/>
       <w:r>
         <w:rPr>
           <w:noProof/>
@@ -23502,14 +23297,14 @@
       <w:pPr>
         <w:pStyle w:val="Heading3"/>
       </w:pPr>
-      <w:bookmarkStart w:id="34" w:name="_Toc414055254"/>
+      <w:bookmarkStart w:id="35" w:name="_Toc414055254"/>
       <w:r>
         <w:t xml:space="preserve">Problem </w:t>
       </w:r>
       <w:r>
         <w:t>1b</w:t>
       </w:r>
-      <w:bookmarkEnd w:id="34"/>
+      <w:bookmarkEnd w:id="35"/>
     </w:p>
     <w:p>
       <w:pPr>
@@ -24679,14 +24474,12 @@
         </w:rPr>
         <w:t xml:space="preserve">lass </w:t>
       </w:r>
-      <w:proofErr w:type="gramStart"/>
       <w:r>
         <w:rPr>
           <w:rFonts w:eastAsiaTheme="minorEastAsia"/>
         </w:rPr>
         <w:t xml:space="preserve">1 </w:t>
       </w:r>
-      <w:proofErr w:type="gramEnd"/>
       <m:oMath>
         <m:d>
           <m:dPr>
@@ -24791,19 +24584,32 @@
       <w:pPr>
         <w:pStyle w:val="Caption"/>
       </w:pPr>
-      <w:bookmarkStart w:id="35" w:name="_Ref411890702"/>
+      <w:bookmarkStart w:id="36" w:name="_Ref411890702"/>
       <w:r>
         <w:t xml:space="preserve">Figure </w:t>
       </w:r>
-      <w:fldSimple w:instr=" SEQ Figure \* ARABIC ">
-        <w:r>
-          <w:rPr>
-            <w:noProof/>
-          </w:rPr>
-          <w:t>3</w:t>
-        </w:r>
-      </w:fldSimple>
-      <w:bookmarkEnd w:id="35"/>
+      <w:r>
+        <w:fldChar w:fldCharType="begin"/>
+      </w:r>
+      <w:r>
+        <w:instrText xml:space="preserve"> SEQ Figure \* ARABIC </w:instrText>
+      </w:r>
+      <w:r>
+        <w:fldChar w:fldCharType="separate"/>
+      </w:r>
+      <w:r>
+        <w:rPr>
+          <w:noProof/>
+        </w:rPr>
+        <w:t>3</w:t>
+      </w:r>
+      <w:r>
+        <w:rPr>
+          <w:noProof/>
+        </w:rPr>
+        <w:fldChar w:fldCharType="end"/>
+      </w:r>
+      <w:bookmarkEnd w:id="36"/>
       <w:r>
         <w:t>: C</w:t>
       </w:r>
@@ -24831,15 +24637,7 @@
         <w:t xml:space="preserve"> error</w:t>
       </w:r>
       <w:r>
-        <w:t xml:space="preserve">) and the </w:t>
-      </w:r>
-      <w:proofErr w:type="spellStart"/>
-      <w:r>
-        <w:t>Chernoff</w:t>
-      </w:r>
-      <w:proofErr w:type="spellEnd"/>
-      <w:r>
-        <w:t xml:space="preserve"> and Bhattacharyya error bounds for the clas</w:t>
+        <w:t>) and the Chernoff and Bhattacharyya error bounds for the clas</w:t>
       </w:r>
       <w:r>
         <w:t xml:space="preserve">sification are given in </w:t>
@@ -24890,15 +24688,7 @@
         <w:t xml:space="preserve">again </w:t>
       </w:r>
       <w:r>
-        <w:t xml:space="preserve">significantly lower than are either the </w:t>
-      </w:r>
-      <w:proofErr w:type="spellStart"/>
-      <w:r>
-        <w:t>Chernoff</w:t>
-      </w:r>
-      <w:proofErr w:type="spellEnd"/>
-      <w:r>
-        <w:t xml:space="preserve"> and Bhattacharyya error bounds</w:t>
+        <w:t>significantly lower than are either the Chernoff and Bhattacharyya error bounds</w:t>
       </w:r>
       <w:r>
         <w:t>;</w:t>
@@ -24907,15 +24697,7 @@
         <w:t xml:space="preserve"> </w:t>
       </w:r>
       <w:r>
-        <w:t xml:space="preserve">the </w:t>
-      </w:r>
-      <w:proofErr w:type="spellStart"/>
-      <w:r>
-        <w:t>Chernoff</w:t>
-      </w:r>
-      <w:proofErr w:type="spellEnd"/>
-      <w:r>
-        <w:t xml:space="preserve"> at 4.73% and the Bhattacharyya at 4.83%.  This difference in error bounds matches our expectations in that Bayes error </w:t>
+        <w:t xml:space="preserve">the Chernoff at 4.73% and the Bhattacharyya at 4.83%.  This difference in error bounds matches our expectations in that Bayes error </w:t>
       </w:r>
       <m:oMath>
         <m:r>
@@ -24998,29 +24780,34 @@
       <w:pPr>
         <w:pStyle w:val="Caption"/>
       </w:pPr>
-      <w:bookmarkStart w:id="36" w:name="_Ref411890734"/>
+      <w:bookmarkStart w:id="37" w:name="_Ref411890734"/>
       <w:r>
         <w:t xml:space="preserve">Figure </w:t>
       </w:r>
-      <w:fldSimple w:instr=" SEQ Figure \* ARABIC ">
-        <w:r>
-          <w:rPr>
-            <w:noProof/>
-          </w:rPr>
-          <w:t>4</w:t>
-        </w:r>
-      </w:fldSimple>
-      <w:bookmarkEnd w:id="36"/>
-      <w:r>
-        <w:t xml:space="preserve">: </w:t>
-      </w:r>
-      <w:proofErr w:type="spellStart"/>
-      <w:r>
-        <w:t>Chernoff</w:t>
-      </w:r>
-      <w:proofErr w:type="spellEnd"/>
-      <w:r>
-        <w:t xml:space="preserve"> and Bha</w:t>
+      <w:r>
+        <w:fldChar w:fldCharType="begin"/>
+      </w:r>
+      <w:r>
+        <w:instrText xml:space="preserve"> SEQ Figure \* ARABIC </w:instrText>
+      </w:r>
+      <w:r>
+        <w:fldChar w:fldCharType="separate"/>
+      </w:r>
+      <w:r>
+        <w:rPr>
+          <w:noProof/>
+        </w:rPr>
+        <w:t>4</w:t>
+      </w:r>
+      <w:r>
+        <w:rPr>
+          <w:noProof/>
+        </w:rPr>
+        <w:fldChar w:fldCharType="end"/>
+      </w:r>
+      <w:bookmarkEnd w:id="37"/>
+      <w:r>
+        <w:t>: Chernoff and Bha</w:t>
       </w:r>
       <w:r>
         <w:t>ttacharyya bounds for Problem 1</w:t>
@@ -25044,14 +24831,14 @@
       <w:pPr>
         <w:pStyle w:val="Heading3"/>
       </w:pPr>
-      <w:bookmarkStart w:id="37" w:name="_Toc414055255"/>
+      <w:bookmarkStart w:id="38" w:name="_Toc414055255"/>
       <w:r>
         <w:t xml:space="preserve">Problem </w:t>
       </w:r>
       <w:r>
         <w:t>2a</w:t>
       </w:r>
-      <w:bookmarkEnd w:id="37"/>
+      <w:bookmarkEnd w:id="38"/>
     </w:p>
     <w:p>
       <w:pPr>
@@ -26095,19 +25882,32 @@
       <w:pPr>
         <w:pStyle w:val="Caption"/>
       </w:pPr>
-      <w:bookmarkStart w:id="38" w:name="_Ref411890934"/>
+      <w:bookmarkStart w:id="39" w:name="_Ref411890934"/>
       <w:r>
         <w:t xml:space="preserve">Figure </w:t>
       </w:r>
-      <w:fldSimple w:instr=" SEQ Figure \* ARABIC ">
-        <w:r>
-          <w:rPr>
-            <w:noProof/>
-          </w:rPr>
-          <w:t>5</w:t>
-        </w:r>
-      </w:fldSimple>
-      <w:bookmarkEnd w:id="38"/>
+      <w:r>
+        <w:fldChar w:fldCharType="begin"/>
+      </w:r>
+      <w:r>
+        <w:instrText xml:space="preserve"> SEQ Figure \* ARABIC </w:instrText>
+      </w:r>
+      <w:r>
+        <w:fldChar w:fldCharType="separate"/>
+      </w:r>
+      <w:r>
+        <w:rPr>
+          <w:noProof/>
+        </w:rPr>
+        <w:t>5</w:t>
+      </w:r>
+      <w:r>
+        <w:rPr>
+          <w:noProof/>
+        </w:rPr>
+        <w:fldChar w:fldCharType="end"/>
+      </w:r>
+      <w:bookmarkEnd w:id="39"/>
       <w:r>
         <w:t>: C</w:t>
       </w:r>
@@ -26130,15 +25930,7 @@
         <w:t>labeled</w:t>
       </w:r>
       <w:r>
-        <w:t xml:space="preserve"> as true error) and the </w:t>
-      </w:r>
-      <w:proofErr w:type="spellStart"/>
-      <w:r>
-        <w:t>Chernoff</w:t>
-      </w:r>
-      <w:proofErr w:type="spellEnd"/>
-      <w:r>
-        <w:t xml:space="preserve"> and Bhattacharyya error bounds for the classification are given in </w:t>
+        <w:t xml:space="preserve"> as true error) and the Chernoff and Bhattacharyya error bounds for the classification are given in </w:t>
       </w:r>
       <w:r>
         <w:fldChar w:fldCharType="begin"/>
@@ -26174,26 +25966,13 @@
         <w:t>6.76</w:t>
       </w:r>
       <w:r>
-        <w:t xml:space="preserve">% and is again significantly lower than are either the </w:t>
-      </w:r>
-      <w:proofErr w:type="spellStart"/>
-      <w:r>
-        <w:t>Chernoff</w:t>
-      </w:r>
-      <w:proofErr w:type="spellEnd"/>
+        <w:t>% and is again significantly lower than are either the Chernoff</w:t>
+      </w:r>
       <w:r>
         <w:t xml:space="preserve"> and Bhattacharyya error bounds;</w:t>
       </w:r>
       <w:r>
-        <w:t xml:space="preserve"> the </w:t>
-      </w:r>
-      <w:proofErr w:type="spellStart"/>
-      <w:r>
-        <w:t>Chernoff</w:t>
-      </w:r>
-      <w:proofErr w:type="spellEnd"/>
-      <w:r>
-        <w:t xml:space="preserve"> at </w:t>
+        <w:t xml:space="preserve"> the Chernoff at </w:t>
       </w:r>
       <w:r>
         <w:t>14.78</w:t>
@@ -26219,15 +25998,7 @@
         </m:r>
       </m:oMath>
       <w:r>
-        <w:t xml:space="preserve"> Cherno</w:t>
-      </w:r>
-      <w:proofErr w:type="spellStart"/>
-      <w:r>
-        <w:t>ff</w:t>
-      </w:r>
-      <w:proofErr w:type="spellEnd"/>
-      <w:r>
-        <w:t xml:space="preserve"> error </w:t>
+        <w:t xml:space="preserve"> Chernoff error </w:t>
       </w:r>
       <m:oMath>
         <m:r>
@@ -26307,29 +26078,34 @@
       <w:pPr>
         <w:pStyle w:val="Caption"/>
       </w:pPr>
-      <w:bookmarkStart w:id="39" w:name="_Ref411890966"/>
+      <w:bookmarkStart w:id="40" w:name="_Ref411890966"/>
       <w:r>
         <w:t xml:space="preserve">Figure </w:t>
       </w:r>
-      <w:fldSimple w:instr=" SEQ Figure \* ARABIC ">
-        <w:r>
-          <w:rPr>
-            <w:noProof/>
-          </w:rPr>
-          <w:t>6</w:t>
-        </w:r>
-      </w:fldSimple>
-      <w:bookmarkEnd w:id="39"/>
-      <w:r>
-        <w:t xml:space="preserve">: </w:t>
-      </w:r>
-      <w:proofErr w:type="spellStart"/>
-      <w:r>
-        <w:t>Chernoff</w:t>
-      </w:r>
-      <w:proofErr w:type="spellEnd"/>
-      <w:r>
-        <w:t xml:space="preserve"> and Bhattach</w:t>
+      <w:r>
+        <w:fldChar w:fldCharType="begin"/>
+      </w:r>
+      <w:r>
+        <w:instrText xml:space="preserve"> SEQ Figure \* ARABIC </w:instrText>
+      </w:r>
+      <w:r>
+        <w:fldChar w:fldCharType="separate"/>
+      </w:r>
+      <w:r>
+        <w:rPr>
+          <w:noProof/>
+        </w:rPr>
+        <w:t>6</w:t>
+      </w:r>
+      <w:r>
+        <w:rPr>
+          <w:noProof/>
+        </w:rPr>
+        <w:fldChar w:fldCharType="end"/>
+      </w:r>
+      <w:bookmarkEnd w:id="40"/>
+      <w:r>
+        <w:t>: Chernoff and Bhattach</w:t>
       </w:r>
       <w:r>
         <w:t>aryya bounds for Problem 2</w:t>
@@ -26342,7 +26118,7 @@
       <w:pPr>
         <w:pStyle w:val="Heading3"/>
       </w:pPr>
-      <w:bookmarkStart w:id="40" w:name="_Toc414055256"/>
+      <w:bookmarkStart w:id="41" w:name="_Toc414055256"/>
       <w:r>
         <w:lastRenderedPageBreak/>
         <w:t xml:space="preserve">Problem </w:t>
@@ -26350,7 +26126,7 @@
       <w:r>
         <w:t>2b</w:t>
       </w:r>
-      <w:bookmarkEnd w:id="40"/>
+      <w:bookmarkEnd w:id="41"/>
     </w:p>
     <w:p>
       <w:pPr>
@@ -27150,14 +26926,27 @@
             <w:r>
               <w:t>(</w:t>
             </w:r>
-            <w:fldSimple w:instr=" SEQ equation \* MERGEFORMAT ">
-              <w:r>
-                <w:rPr>
-                  <w:noProof/>
-                </w:rPr>
-                <w:t>1</w:t>
-              </w:r>
-            </w:fldSimple>
+            <w:r>
+              <w:fldChar w:fldCharType="begin"/>
+            </w:r>
+            <w:r>
+              <w:instrText xml:space="preserve"> SEQ equation \* MERGEFORMAT </w:instrText>
+            </w:r>
+            <w:r>
+              <w:fldChar w:fldCharType="separate"/>
+            </w:r>
+            <w:r>
+              <w:rPr>
+                <w:noProof/>
+              </w:rPr>
+              <w:t>1</w:t>
+            </w:r>
+            <w:r>
+              <w:rPr>
+                <w:noProof/>
+              </w:rPr>
+              <w:fldChar w:fldCharType="end"/>
+            </w:r>
             <w:r>
               <w:t>)</w:t>
             </w:r>
@@ -27283,21 +27072,7 @@
         <w:rPr>
           <w:rFonts w:eastAsiaTheme="minorEastAsia"/>
         </w:rPr>
-        <w:t xml:space="preserve">  Note that the distribution of the sampl</w:t>
-      </w:r>
-      <w:proofErr w:type="spellStart"/>
-      <w:r>
-        <w:rPr>
-          <w:rFonts w:eastAsiaTheme="minorEastAsia"/>
-        </w:rPr>
-        <w:t>es</w:t>
-      </w:r>
-      <w:proofErr w:type="spellEnd"/>
-      <w:r>
-        <w:rPr>
-          <w:rFonts w:eastAsiaTheme="minorEastAsia"/>
-        </w:rPr>
-        <w:t xml:space="preserve"> are identical to the samples in </w:t>
+        <w:t xml:space="preserve">  Note that the distribution of the samples are identical to the samples in </w:t>
       </w:r>
       <w:r>
         <w:rPr>
@@ -27372,19 +27147,32 @@
       <w:pPr>
         <w:pStyle w:val="Caption"/>
       </w:pPr>
-      <w:bookmarkStart w:id="41" w:name="_Ref411891042"/>
+      <w:bookmarkStart w:id="42" w:name="_Ref411891042"/>
       <w:r>
         <w:t xml:space="preserve">Figure </w:t>
       </w:r>
-      <w:fldSimple w:instr=" SEQ Figure \* ARABIC ">
-        <w:r>
-          <w:rPr>
-            <w:noProof/>
-          </w:rPr>
-          <w:t>7</w:t>
-        </w:r>
-      </w:fldSimple>
-      <w:bookmarkEnd w:id="41"/>
+      <w:r>
+        <w:fldChar w:fldCharType="begin"/>
+      </w:r>
+      <w:r>
+        <w:instrText xml:space="preserve"> SEQ Figure \* ARABIC </w:instrText>
+      </w:r>
+      <w:r>
+        <w:fldChar w:fldCharType="separate"/>
+      </w:r>
+      <w:r>
+        <w:rPr>
+          <w:noProof/>
+        </w:rPr>
+        <w:t>7</w:t>
+      </w:r>
+      <w:r>
+        <w:rPr>
+          <w:noProof/>
+        </w:rPr>
+        <w:fldChar w:fldCharType="end"/>
+      </w:r>
+      <w:bookmarkEnd w:id="42"/>
       <w:r>
         <w:t>: C</w:t>
       </w:r>
@@ -27400,15 +27188,7 @@
         <w:jc w:val="both"/>
       </w:pPr>
       <w:r>
-        <w:t xml:space="preserve">The Bayes error (plotted as the true error in the Figure) and the </w:t>
-      </w:r>
-      <w:proofErr w:type="spellStart"/>
-      <w:r>
-        <w:t>Chernoff</w:t>
-      </w:r>
-      <w:proofErr w:type="spellEnd"/>
-      <w:r>
-        <w:t xml:space="preserve"> and Bhattacharyya error bounds for the classification are given in </w:t>
+        <w:t xml:space="preserve">The Bayes error (plotted as the true error in the Figure) and the Chernoff and Bhattacharyya error bounds for the classification are given in </w:t>
       </w:r>
       <w:r>
         <w:fldChar w:fldCharType="begin"/>
@@ -27441,29 +27221,13 @@
         <w:t>is</w:t>
       </w:r>
       <w:r>
-        <w:t xml:space="preserve"> 6.76% and is again significantly lower than are either the </w:t>
-      </w:r>
-      <w:proofErr w:type="spellStart"/>
-      <w:r>
-        <w:t>Chernoff</w:t>
-      </w:r>
-      <w:proofErr w:type="spellEnd"/>
-      <w:r>
-        <w:t xml:space="preserve"> and Bhattacharyya error bounds</w:t>
+        <w:t xml:space="preserve"> 6.76% and is again significantly lower than are either the Chernoff and Bhattacharyya error bounds</w:t>
       </w:r>
       <w:r>
         <w:t>;</w:t>
       </w:r>
       <w:r>
-        <w:t xml:space="preserve"> the </w:t>
-      </w:r>
-      <w:proofErr w:type="spellStart"/>
-      <w:r>
-        <w:t>Chernoff</w:t>
-      </w:r>
-      <w:proofErr w:type="spellEnd"/>
-      <w:r>
-        <w:t xml:space="preserve"> at 15.31% and the Bhattacharyya at 15.71%.  This difference in error bounds matches our exp</w:t>
+        <w:t xml:space="preserve"> the Chernoff at 15.31% and the Bhattacharyya at 15.71%.  This difference in error bounds matches our exp</w:t>
       </w:r>
       <w:r>
         <w:t xml:space="preserve">ectations in that Bayes error </w:t>
@@ -27477,15 +27241,7 @@
         </m:r>
       </m:oMath>
       <w:r>
-        <w:t xml:space="preserve"> Cherno</w:t>
-      </w:r>
-      <w:proofErr w:type="spellStart"/>
-      <w:r>
-        <w:t>ff</w:t>
-      </w:r>
-      <w:proofErr w:type="spellEnd"/>
-      <w:r>
-        <w:t xml:space="preserve"> error </w:t>
+        <w:t xml:space="preserve"> Chernoff error </w:t>
       </w:r>
       <m:oMath>
         <m:r>
@@ -27560,29 +27316,34 @@
       <w:pPr>
         <w:pStyle w:val="Caption"/>
       </w:pPr>
-      <w:bookmarkStart w:id="42" w:name="_Ref411891049"/>
+      <w:bookmarkStart w:id="43" w:name="_Ref411891049"/>
       <w:r>
         <w:t xml:space="preserve">Figure </w:t>
       </w:r>
-      <w:fldSimple w:instr=" SEQ Figure \* ARABIC ">
-        <w:r>
-          <w:rPr>
-            <w:noProof/>
-          </w:rPr>
-          <w:t>8</w:t>
-        </w:r>
-      </w:fldSimple>
-      <w:bookmarkEnd w:id="42"/>
-      <w:r>
-        <w:t xml:space="preserve">: </w:t>
-      </w:r>
-      <w:proofErr w:type="spellStart"/>
-      <w:r>
-        <w:t>Chernoff</w:t>
-      </w:r>
-      <w:proofErr w:type="spellEnd"/>
-      <w:r>
-        <w:t xml:space="preserve"> and Bhat</w:t>
+      <w:r>
+        <w:fldChar w:fldCharType="begin"/>
+      </w:r>
+      <w:r>
+        <w:instrText xml:space="preserve"> SEQ Figure \* ARABIC </w:instrText>
+      </w:r>
+      <w:r>
+        <w:fldChar w:fldCharType="separate"/>
+      </w:r>
+      <w:r>
+        <w:rPr>
+          <w:noProof/>
+        </w:rPr>
+        <w:t>8</w:t>
+      </w:r>
+      <w:r>
+        <w:rPr>
+          <w:noProof/>
+        </w:rPr>
+        <w:fldChar w:fldCharType="end"/>
+      </w:r>
+      <w:bookmarkEnd w:id="43"/>
+      <w:r>
+        <w:t>: Chernoff and Bhat</w:t>
       </w:r>
       <w:r>
         <w:t>tacharyya bounds Problem 2</w:t>
@@ -27614,22 +27375,22 @@
       <w:pPr>
         <w:pStyle w:val="Heading2"/>
       </w:pPr>
-      <w:bookmarkStart w:id="43" w:name="_Toc414055257"/>
+      <w:bookmarkStart w:id="44" w:name="_Toc414055257"/>
       <w:r>
         <w:lastRenderedPageBreak/>
         <w:t>Face Detection</w:t>
       </w:r>
-      <w:bookmarkEnd w:id="43"/>
+      <w:bookmarkEnd w:id="44"/>
     </w:p>
     <w:p>
       <w:pPr>
         <w:pStyle w:val="Heading3"/>
       </w:pPr>
-      <w:bookmarkStart w:id="44" w:name="_Toc414055258"/>
+      <w:bookmarkStart w:id="45" w:name="_Toc414055258"/>
       <w:r>
         <w:t>Problem 3a (Chromatic Color Space)</w:t>
       </w:r>
-      <w:bookmarkEnd w:id="44"/>
+      <w:bookmarkEnd w:id="45"/>
     </w:p>
     <w:p>
       <w:r>
@@ -27645,19 +27406,11 @@
       <w:pPr>
         <w:pStyle w:val="Heading3"/>
       </w:pPr>
-      <w:bookmarkStart w:id="45" w:name="_Toc414055259"/>
-      <w:r>
-        <w:t>Problem 3b (</w:t>
-      </w:r>
-      <w:proofErr w:type="spellStart"/>
-      <w:r>
-        <w:t>YCbCr</w:t>
-      </w:r>
-      <w:proofErr w:type="spellEnd"/>
-      <w:r>
-        <w:t xml:space="preserve"> Color Space)</w:t>
-      </w:r>
-      <w:bookmarkEnd w:id="45"/>
+      <w:bookmarkStart w:id="46" w:name="_Toc414055259"/>
+      <w:r>
+        <w:t>Problem 3b (YCbCr Color Space)</w:t>
+      </w:r>
+      <w:bookmarkEnd w:id="46"/>
     </w:p>
     <w:p>
       <w:r>
@@ -27673,11 +27426,11 @@
       <w:pPr>
         <w:pStyle w:val="Heading3"/>
       </w:pPr>
-      <w:bookmarkStart w:id="46" w:name="_Toc414055260"/>
+      <w:bookmarkStart w:id="47" w:name="_Toc414055260"/>
       <w:r>
         <w:t>Problem 3c (RGB Color Space)</w:t>
       </w:r>
-      <w:bookmarkEnd w:id="46"/>
+      <w:bookmarkEnd w:id="47"/>
     </w:p>
     <w:p>
       <w:r>
@@ -27693,11 +27446,11 @@
       <w:pPr>
         <w:pStyle w:val="Heading3"/>
       </w:pPr>
-      <w:bookmarkStart w:id="47" w:name="_Toc414055261"/>
+      <w:bookmarkStart w:id="48" w:name="_Toc414055261"/>
       <w:r>
         <w:t>Conclusion</w:t>
       </w:r>
-      <w:bookmarkEnd w:id="47"/>
+      <w:bookmarkEnd w:id="48"/>
     </w:p>
     <w:p/>
     <w:p>
@@ -27720,12 +27473,12 @@
         <w:pStyle w:val="Heading1"/>
         <w:jc w:val="both"/>
       </w:pPr>
-      <w:bookmarkStart w:id="48" w:name="_Toc414055262"/>
+      <w:bookmarkStart w:id="49" w:name="_Toc414055262"/>
       <w:r>
         <w:lastRenderedPageBreak/>
         <w:t>Conclusion</w:t>
       </w:r>
-      <w:bookmarkEnd w:id="48"/>
+      <w:bookmarkEnd w:id="49"/>
     </w:p>
     <w:p>
       <w:pPr>
@@ -28191,11 +27944,11 @@
         <w:pStyle w:val="Heading1"/>
         <w:jc w:val="both"/>
       </w:pPr>
-      <w:bookmarkStart w:id="49" w:name="_Toc414055263"/>
+      <w:bookmarkStart w:id="50" w:name="_Toc414055263"/>
       <w:r>
         <w:t>Contributors</w:t>
       </w:r>
-      <w:bookmarkEnd w:id="49"/>
+      <w:bookmarkEnd w:id="50"/>
     </w:p>
     <w:p>
       <w:pPr>
@@ -28214,15 +27967,7 @@
         <w:t>the error estimation,</w:t>
       </w:r>
       <w:r>
-        <w:t xml:space="preserve"> the calculation of the Bayes error, the </w:t>
-      </w:r>
-      <w:proofErr w:type="spellStart"/>
-      <w:r>
-        <w:t>Chernoff</w:t>
-      </w:r>
-      <w:proofErr w:type="spellEnd"/>
-      <w:r>
-        <w:t xml:space="preserve"> error bound, and the Bhattacharyya error bound.  </w:t>
+        <w:t xml:space="preserve"> the calculation of the Bayes error, the Chernoff error bound, and the Bhattacharyya error bound.  </w:t>
       </w:r>
     </w:p>
     <w:p>
@@ -28289,13 +28034,8 @@
         <w:t xml:space="preserve"> one class classification</w:t>
       </w:r>
       <w:r>
-        <w:t xml:space="preserve"> using as reference </w:t>
-      </w:r>
-      <w:proofErr w:type="spellStart"/>
-      <w:r>
-        <w:t>Fukunaga</w:t>
-      </w:r>
-      <w:proofErr w:type="spellEnd"/>
+        <w:t xml:space="preserve"> using as reference Fukunaga</w:t>
+      </w:r>
       <w:r>
         <w:rPr>
           <w:rStyle w:val="FootnoteReference"/>
@@ -28446,23 +28186,7 @@
         <w:footnoteRef/>
       </w:r>
       <w:r>
-        <w:t xml:space="preserve"> </w:t>
-      </w:r>
-      <w:proofErr w:type="spellStart"/>
-      <w:r>
-        <w:t>Duda</w:t>
-      </w:r>
-      <w:proofErr w:type="spellEnd"/>
-      <w:r>
-        <w:t xml:space="preserve">, Richard O., Hart, Peter O. and Stork, David G, “Pattern Classification,” Wiley </w:t>
-      </w:r>
-      <w:proofErr w:type="spellStart"/>
-      <w:r>
-        <w:t>Interscience</w:t>
-      </w:r>
-      <w:proofErr w:type="spellEnd"/>
-      <w:r>
-        <w:t>, Second Edition, page 26, equation 19.</w:t>
+        <w:t xml:space="preserve"> Duda, Richard O., Hart, Peter O. and Stork, David G, “Pattern Classification,” Wiley Interscience, Second Edition, page 26, equation 19.</w:t>
       </w:r>
     </w:p>
     <w:p>
@@ -28531,23 +28255,7 @@
         <w:footnoteRef/>
       </w:r>
       <w:r>
-        <w:t xml:space="preserve"> </w:t>
-      </w:r>
-      <w:proofErr w:type="spellStart"/>
-      <w:r>
-        <w:t>Keinosuke</w:t>
-      </w:r>
-      <w:proofErr w:type="spellEnd"/>
-      <w:r>
-        <w:t xml:space="preserve"> </w:t>
-      </w:r>
-      <w:proofErr w:type="spellStart"/>
-      <w:r>
-        <w:t>Fukunaga</w:t>
-      </w:r>
-      <w:proofErr w:type="spellEnd"/>
-      <w:r>
-        <w:t>, Raymond Hayes, and Leslie Novak, “The Acquisition Probability for a Minimum Distance One-Class Classifier,” IEEE Transactions on Aerospace and Electronic Systems, Vol. AES-23, No. 4, July 1987, pages 493-499.</w:t>
+        <w:t xml:space="preserve"> Keinosuke Fukunaga, Raymond Hayes, and Leslie Novak, “The Acquisition Probability for a Minimum Distance One-Class Classifier,” IEEE Transactions on Aerospace and Electronic Systems, Vol. AES-23, No. 4, July 1987, pages 493-499.</w:t>
       </w:r>
     </w:p>
   </w:footnote>
@@ -28563,23 +28271,7 @@
         <w:footnoteRef/>
       </w:r>
       <w:r>
-        <w:t xml:space="preserve"> Richard O. </w:t>
-      </w:r>
-      <w:proofErr w:type="spellStart"/>
-      <w:r>
-        <w:t>Duda</w:t>
-      </w:r>
-      <w:proofErr w:type="spellEnd"/>
-      <w:r>
-        <w:t xml:space="preserve">, Peter O. Hart, and David G. Stork, “Pattern Classification,” Wiley </w:t>
-      </w:r>
-      <w:proofErr w:type="spellStart"/>
-      <w:r>
-        <w:t>Interscience</w:t>
-      </w:r>
-      <w:proofErr w:type="spellEnd"/>
-      <w:r>
-        <w:t>, Second Edition, page 31, equation 29.</w:t>
+        <w:t xml:space="preserve"> Richard O. Duda, Peter O. Hart, and David G. Stork, “Pattern Classification,” Wiley Interscience, Second Edition, page 31, equation 29.</w:t>
       </w:r>
     </w:p>
     <w:p>
@@ -28600,15 +28292,7 @@
         <w:footnoteRef/>
       </w:r>
       <w:r>
-        <w:t xml:space="preserve"> </w:t>
-      </w:r>
-      <w:proofErr w:type="gramStart"/>
-      <w:r>
-        <w:t>Ibid.,</w:t>
-      </w:r>
-      <w:proofErr w:type="gramEnd"/>
-      <w:r>
-        <w:t xml:space="preserve"> page 26, Equation 19.</w:t>
+        <w:t xml:space="preserve"> Ibid., page 26, Equation 19.</w:t>
       </w:r>
     </w:p>
   </w:footnote>
@@ -28624,15 +28308,7 @@
         <w:footnoteRef/>
       </w:r>
       <w:r>
-        <w:t xml:space="preserve"> </w:t>
-      </w:r>
-      <w:proofErr w:type="gramStart"/>
-      <w:r>
-        <w:t>Ibid.,</w:t>
-      </w:r>
-      <w:proofErr w:type="gramEnd"/>
-      <w:r>
-        <w:t xml:space="preserve"> page 27, Equation 21. </w:t>
+        <w:t xml:space="preserve"> Ibid., page 27, Equation 21. </w:t>
       </w:r>
     </w:p>
   </w:footnote>
@@ -28648,23 +28324,7 @@
         <w:footnoteRef/>
       </w:r>
       <w:r>
-        <w:t xml:space="preserve"> </w:t>
-      </w:r>
-      <w:proofErr w:type="spellStart"/>
-      <w:r>
-        <w:t>Keinosuke</w:t>
-      </w:r>
-      <w:proofErr w:type="spellEnd"/>
-      <w:r>
-        <w:t xml:space="preserve"> </w:t>
-      </w:r>
-      <w:proofErr w:type="spellStart"/>
-      <w:r>
-        <w:t>Fukunaga</w:t>
-      </w:r>
-      <w:proofErr w:type="spellEnd"/>
-      <w:r>
-        <w:t>, Raymond Hayes, and Leslie Novak, “The Acquisition Probability for a Minimum Distance One-Class Classifier,” IEEE Transactions on Aerospace and Electronic Systems, Vol. AES-23, No. 4, July 1987, pages 493-499.</w:t>
+        <w:t xml:space="preserve"> Keinosuke Fukunaga, Raymond Hayes, and Leslie Novak, “The Acquisition Probability for a Minimum Distance One-Class Classifier,” IEEE Transactions on Aerospace and Electronic Systems, Vol. AES-23, No. 4, July 1987, pages 493-499.</w:t>
       </w:r>
     </w:p>
     <w:p>
@@ -28689,6 +28349,7 @@
         <w:docPartUnique/>
       </w:docPartObj>
     </w:sdtPr>
+    <w:sdtEndPr/>
     <w:sdtContent>
       <w:p>
         <w:r>
@@ -28758,7 +28419,7 @@
                                 <w:rPr>
                                   <w:noProof/>
                                 </w:rPr>
-                                <w:t>6</w:t>
+                                <w:t>4</w:t>
                               </w:r>
                               <w:r>
                                 <w:rPr>
@@ -28814,7 +28475,7 @@
                           <w:rPr>
                             <w:noProof/>
                           </w:rPr>
-                          <w:t>6</w:t>
+                          <w:t>4</w:t>
                         </w:r>
                         <w:r>
                           <w:rPr>
@@ -28924,7 +28585,7 @@
             </mc:Choice>
             <mc:Fallback>
               <w:pict>
-                <v:rect w14:anchorId="7F937D43" id="Rectangle 1" o:spid="_x0000_s1026" style="position:absolute;margin-left:0;margin-top:0;width:549.75pt;height:711.75pt;z-index:251651072;visibility:visible;mso-wrap-style:square;mso-width-percent:900;mso-height-percent:900;mso-left-percent:50;mso-top-percent:50;mso-wrap-distance-left:9pt;mso-wrap-distance-top:0;mso-wrap-distance-right:9pt;mso-wrap-distance-bottom:0;mso-position-horizontal-relative:page;mso-position-vertical-relative:page;mso-width-percent:900;mso-height-percent:900;mso-left-percent:50;mso-top-percent:50;mso-width-relative:page;mso-height-relative:page;v-text-anchor:top" o:gfxdata="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" o:allowincell="f" filled="f" strokecolor="#756462 [3215]">
+                <v:rect w14:anchorId="400197EC" id="Rectangle 1" o:spid="_x0000_s1026" style="position:absolute;margin-left:0;margin-top:0;width:549.75pt;height:711.75pt;z-index:251651072;visibility:visible;mso-wrap-style:square;mso-width-percent:900;mso-height-percent:900;mso-left-percent:50;mso-top-percent:50;mso-wrap-distance-left:9pt;mso-wrap-distance-top:0;mso-wrap-distance-right:9pt;mso-wrap-distance-bottom:0;mso-position-horizontal-relative:page;mso-position-vertical-relative:page;mso-width-percent:900;mso-height-percent:900;mso-left-percent:50;mso-top-percent:50;mso-width-relative:page;mso-height-relative:page;v-text-anchor:top" o:gfxdata="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" o:allowincell="f" filled="f" strokecolor="#756462 [3215]">
                   <w10:wrap anchorx="page" anchory="page"/>
                 </v:rect>
               </w:pict>
@@ -30560,533 +30221,6 @@
 </w:styles>
 </file>
 
-<file path=word/glossary/document.xml><?xml version="1.0" encoding="utf-8"?>
-<w:glossaryDocument xmlns:wpc="http://schemas.microsoft.com/office/word/2010/wordprocessingCanvas" xmlns:mc="http://schemas.openxmlformats.org/markup-compatibility/2006" xmlns:o="urn:schemas-microsoft-com:office:office" xmlns:r="http://schemas.openxmlformats.org/officeDocument/2006/relationships" xmlns:m="http://schemas.openxmlformats.org/officeDocument/2006/math" xmlns:v="urn:schemas-microsoft-com:vml" xmlns:wp14="http://schemas.microsoft.com/office/word/2010/wordprocessingDrawing" xmlns:wp="http://schemas.openxmlformats.org/drawingml/2006/wordprocessingDrawing" xmlns:w10="urn:schemas-microsoft-com:office:word" xmlns:w="http://schemas.openxmlformats.org/wordprocessingml/2006/main" xmlns:w14="http://schemas.microsoft.com/office/word/2010/wordml" xmlns:w15="http://schemas.microsoft.com/office/word/2012/wordml" xmlns:wpg="http://schemas.microsoft.com/office/word/2010/wordprocessingGroup" xmlns:wpi="http://schemas.microsoft.com/office/word/2010/wordprocessingInk" xmlns:wne="http://schemas.microsoft.com/office/word/2006/wordml" xmlns:wps="http://schemas.microsoft.com/office/word/2010/wordprocessingShape" mc:Ignorable="w14 w15 wp14"/>
-</file>
-
-<file path=word/glossary/fontTable.xml><?xml version="1.0" encoding="utf-8"?>
-<w:fonts xmlns:mc="http://schemas.openxmlformats.org/markup-compatibility/2006" xmlns:r="http://schemas.openxmlformats.org/officeDocument/2006/relationships" xmlns:w="http://schemas.openxmlformats.org/wordprocessingml/2006/main" xmlns:w14="http://schemas.microsoft.com/office/word/2010/wordml" xmlns:w15="http://schemas.microsoft.com/office/word/2012/wordml" mc:Ignorable="w14 w15">
-  <w:font w:name="Times New Roman">
-    <w:panose1 w:val="02020603050405020304"/>
-    <w:charset w:val="00"/>
-    <w:family w:val="roman"/>
-    <w:pitch w:val="variable"/>
-    <w:sig w:usb0="E0002EFF" w:usb1="C0007843" w:usb2="00000009" w:usb3="00000000" w:csb0="000001FF" w:csb1="00000000"/>
-  </w:font>
-  <w:font w:name="Calibri">
-    <w:panose1 w:val="020F0502020204030204"/>
-    <w:charset w:val="00"/>
-    <w:family w:val="swiss"/>
-    <w:pitch w:val="variable"/>
-    <w:sig w:usb0="E00002FF" w:usb1="4000ACFF" w:usb2="00000001" w:usb3="00000000" w:csb0="0000019F" w:csb1="00000000"/>
-  </w:font>
-  <w:font w:name="Cambria">
-    <w:panose1 w:val="02040503050406030204"/>
-    <w:charset w:val="00"/>
-    <w:family w:val="roman"/>
-    <w:pitch w:val="variable"/>
-    <w:sig w:usb0="E00002FF" w:usb1="400004FF" w:usb2="00000000" w:usb3="00000000" w:csb0="0000019F" w:csb1="00000000"/>
-  </w:font>
-  <w:font w:name="Tahoma">
-    <w:panose1 w:val="020B0604030504040204"/>
-    <w:charset w:val="00"/>
-    <w:family w:val="swiss"/>
-    <w:pitch w:val="variable"/>
-    <w:sig w:usb0="E1002EFF" w:usb1="C000605B" w:usb2="00000029" w:usb3="00000000" w:csb0="000101FF" w:csb1="00000000"/>
-  </w:font>
-  <w:font w:name="Cambria Math">
-    <w:panose1 w:val="02040503050406030204"/>
-    <w:charset w:val="00"/>
-    <w:family w:val="roman"/>
-    <w:pitch w:val="variable"/>
-    <w:sig w:usb0="E00002FF" w:usb1="420024FF" w:usb2="00000000" w:usb3="00000000" w:csb0="0000019F" w:csb1="00000000"/>
-  </w:font>
-  <w:font w:name="Calibri Light">
-    <w:panose1 w:val="020F0302020204030204"/>
-    <w:charset w:val="00"/>
-    <w:family w:val="swiss"/>
-    <w:pitch w:val="variable"/>
-    <w:sig w:usb0="A00002EF" w:usb1="4000207B" w:usb2="00000000" w:usb3="00000000" w:csb0="0000019F" w:csb1="00000000"/>
-  </w:font>
-</w:fonts>
-</file>
-
-<file path=word/glossary/settings.xml><?xml version="1.0" encoding="utf-8"?>
-<w:settings xmlns:mc="http://schemas.openxmlformats.org/markup-compatibility/2006" xmlns:o="urn:schemas-microsoft-com:office:office" xmlns:r="http://schemas.openxmlformats.org/officeDocument/2006/relationships" xmlns:m="http://schemas.openxmlformats.org/officeDocument/2006/math" xmlns:v="urn:schemas-microsoft-com:vml" xmlns:w10="urn:schemas-microsoft-com:office:word" xmlns:w="http://schemas.openxmlformats.org/wordprocessingml/2006/main" xmlns:w14="http://schemas.microsoft.com/office/word/2010/wordml" xmlns:w15="http://schemas.microsoft.com/office/word/2012/wordml" xmlns:sl="http://schemas.openxmlformats.org/schemaLibrary/2006/main" mc:Ignorable="w14 w15">
-  <w:view w:val="normal"/>
-  <w:defaultTabStop w:val="720"/>
-  <w:characterSpacingControl w:val="doNotCompress"/>
-  <w:compat>
-    <w:useFELayout/>
-    <w:compatSetting w:name="compatibilityMode" w:uri="http://schemas.microsoft.com/office/word" w:val="15"/>
-    <w:compatSetting w:name="overrideTableStyleFontSizeAndJustification" w:uri="http://schemas.microsoft.com/office/word" w:val="1"/>
-    <w:compatSetting w:name="enableOpenTypeFeatures" w:uri="http://schemas.microsoft.com/office/word" w:val="1"/>
-    <w:compatSetting w:name="doNotFlipMirrorIndents" w:uri="http://schemas.microsoft.com/office/word" w:val="1"/>
-    <w:compatSetting w:name="differentiateMultirowTableHeaders" w:uri="http://schemas.microsoft.com/office/word" w:val="1"/>
-  </w:compat>
-  <w:rsids>
-    <w:rsidRoot w:val="005A441E"/>
-    <w:rsid w:val="005A441E"/>
-  </w:rsids>
-  <m:mathPr>
-    <m:mathFont m:val="Cambria Math"/>
-    <m:brkBin m:val="before"/>
-    <m:brkBinSub m:val="--"/>
-    <m:smallFrac m:val="0"/>
-    <m:dispDef/>
-    <m:lMargin m:val="0"/>
-    <m:rMargin m:val="0"/>
-    <m:defJc m:val="centerGroup"/>
-    <m:wrapIndent m:val="1440"/>
-    <m:intLim m:val="subSup"/>
-    <m:naryLim m:val="undOvr"/>
-  </m:mathPr>
-  <w:themeFontLang w:val="en-US"/>
-  <w:clrSchemeMapping w:bg1="light1" w:t1="dark1" w:bg2="light2" w:t2="dark2" w:accent1="accent1" w:accent2="accent2" w:accent3="accent3" w:accent4="accent4" w:accent5="accent5" w:accent6="accent6" w:hyperlink="hyperlink" w:followedHyperlink="followedHyperlink"/>
-  <w:decimalSymbol w:val="."/>
-  <w:listSeparator w:val=","/>
-  <w15:chartTrackingRefBased/>
-</w:settings>
-</file>
-
-<file path=word/glossary/styles.xml><?xml version="1.0" encoding="utf-8"?>
-<w:styles xmlns:mc="http://schemas.openxmlformats.org/markup-compatibility/2006" xmlns:r="http://schemas.openxmlformats.org/officeDocument/2006/relationships" xmlns:w="http://schemas.openxmlformats.org/wordprocessingml/2006/main" xmlns:w14="http://schemas.microsoft.com/office/word/2010/wordml" xmlns:w15="http://schemas.microsoft.com/office/word/2012/wordml" mc:Ignorable="w14 w15">
-  <w:docDefaults>
-    <w:rPrDefault>
-      <w:rPr>
-        <w:rFonts w:asciiTheme="minorHAnsi" w:eastAsiaTheme="minorEastAsia" w:hAnsiTheme="minorHAnsi" w:cstheme="minorBidi"/>
-        <w:sz w:val="22"/>
-        <w:szCs w:val="22"/>
-        <w:lang w:val="en-US" w:eastAsia="en-US" w:bidi="ar-SA"/>
-      </w:rPr>
-    </w:rPrDefault>
-    <w:pPrDefault>
-      <w:pPr>
-        <w:spacing w:after="160" w:line="259" w:lineRule="auto"/>
-      </w:pPr>
-    </w:pPrDefault>
-  </w:docDefaults>
-  <w:latentStyles w:defLockedState="0" w:defUIPriority="99" w:defSemiHidden="0" w:defUnhideWhenUsed="0" w:defQFormat="0" w:count="371">
-    <w:lsdException w:name="Normal" w:uiPriority="0" w:qFormat="1"/>
-    <w:lsdException w:name="heading 1" w:uiPriority="9" w:qFormat="1"/>
-    <w:lsdException w:name="heading 2" w:semiHidden="1" w:uiPriority="9" w:unhideWhenUsed="1" w:qFormat="1"/>
-    <w:lsdException w:name="heading 3" w:semiHidden="1" w:uiPriority="9" w:unhideWhenUsed="1" w:qFormat="1"/>
-    <w:lsdException w:name="heading 4" w:semiHidden="1" w:uiPriority="9" w:unhideWhenUsed="1" w:qFormat="1"/>
-    <w:lsdException w:name="heading 5" w:semiHidden="1" w:uiPriority="9" w:unhideWhenUsed="1" w:qFormat="1"/>
-    <w:lsdException w:name="heading 6" w:semiHidden="1" w:uiPriority="9" w:unhideWhenUsed="1" w:qFormat="1"/>
-    <w:lsdException w:name="heading 7" w:semiHidden="1" w:uiPriority="9" w:unhideWhenUsed="1" w:qFormat="1"/>
-    <w:lsdException w:name="heading 8" w:semiHidden="1" w:uiPriority="9" w:unhideWhenUsed="1" w:qFormat="1"/>
-    <w:lsdException w:name="heading 9" w:semiHidden="1" w:uiPriority="9" w:unhideWhenUsed="1" w:qFormat="1"/>
-    <w:lsdException w:name="index 1" w:semiHidden="1" w:unhideWhenUsed="1"/>
-    <w:lsdException w:name="index 2" w:semiHidden="1" w:unhideWhenUsed="1"/>
-    <w:lsdException w:name="index 3" w:semiHidden="1" w:unhideWhenUsed="1"/>
-    <w:lsdException w:name="index 4" w:semiHidden="1" w:unhideWhenUsed="1"/>
-    <w:lsdException w:name="index 5" w:semiHidden="1" w:unhideWhenUsed="1"/>
-    <w:lsdException w:name="index 6" w:semiHidden="1" w:unhideWhenUsed="1"/>
-    <w:lsdException w:name="index 7" w:semiHidden="1" w:unhideWhenUsed="1"/>
-    <w:lsdException w:name="index 8" w:semiHidden="1" w:unhideWhenUsed="1"/>
-    <w:lsdException w:name="index 9" w:semiHidden="1" w:unhideWhenUsed="1"/>
-    <w:lsdException w:name="toc 1" w:semiHidden="1" w:uiPriority="39" w:unhideWhenUsed="1"/>
-    <w:lsdException w:name="toc 2" w:semiHidden="1" w:uiPriority="39" w:unhideWhenUsed="1"/>
-    <w:lsdException w:name="toc 3" w:semiHidden="1" w:uiPriority="39" w:unhideWhenUsed="1"/>
-    <w:lsdException w:name="toc 4" w:semiHidden="1" w:uiPriority="39" w:unhideWhenUsed="1"/>
-    <w:lsdException w:name="toc 5" w:semiHidden="1" w:uiPriority="39" w:unhideWhenUsed="1"/>
-    <w:lsdException w:name="toc 6" w:semiHidden="1" w:uiPriority="39" w:unhideWhenUsed="1"/>
-    <w:lsdException w:name="toc 7" w:semiHidden="1" w:uiPriority="39" w:unhideWhenUsed="1"/>
-    <w:lsdException w:name="toc 8" w:semiHidden="1" w:uiPriority="39" w:unhideWhenUsed="1"/>
-    <w:lsdException w:name="toc 9" w:semiHidden="1" w:uiPriority="39" w:unhideWhenUsed="1"/>
-    <w:lsdException w:name="Normal Indent" w:semiHidden="1" w:unhideWhenUsed="1"/>
-    <w:lsdException w:name="footnote text" w:semiHidden="1" w:unhideWhenUsed="1"/>
-    <w:lsdException w:name="annotation text" w:semiHidden="1" w:unhideWhenUsed="1"/>
-    <w:lsdException w:name="header" w:semiHidden="1" w:unhideWhenUsed="1"/>
-    <w:lsdException w:name="footer" w:semiHidden="1" w:unhideWhenUsed="1"/>
-    <w:lsdException w:name="index heading" w:semiHidden="1" w:unhideWhenUsed="1"/>
-    <w:lsdException w:name="caption" w:semiHidden="1" w:uiPriority="35" w:unhideWhenUsed="1" w:qFormat="1"/>
-    <w:lsdException w:name="table of figures" w:semiHidden="1" w:unhideWhenUsed="1"/>
-    <w:lsdException w:name="envelope address" w:semiHidden="1" w:unhideWhenUsed="1"/>
-    <w:lsdException w:name="envelope return" w:semiHidden="1" w:unhideWhenUsed="1"/>
-    <w:lsdException w:name="footnote reference" w:semiHidden="1" w:unhideWhenUsed="1"/>
-    <w:lsdException w:name="annotation reference" w:semiHidden="1" w:unhideWhenUsed="1"/>
-    <w:lsdException w:name="line number" w:semiHidden="1" w:unhideWhenUsed="1"/>
-    <w:lsdException w:name="page number" w:semiHidden="1" w:unhideWhenUsed="1"/>
-    <w:lsdException w:name="endnote reference" w:semiHidden="1" w:unhideWhenUsed="1"/>
-    <w:lsdException w:name="endnote text" w:semiHidden="1" w:unhideWhenUsed="1"/>
-    <w:lsdException w:name="table of authorities" w:semiHidden="1" w:unhideWhenUsed="1"/>
-    <w:lsdException w:name="macro" w:semiHidden="1" w:unhideWhenUsed="1"/>
-    <w:lsdException w:name="toa heading" w:semiHidden="1" w:unhideWhenUsed="1"/>
-    <w:lsdException w:name="List" w:semiHidden="1" w:unhideWhenUsed="1"/>
-    <w:lsdException w:name="List Bullet" w:semiHidden="1" w:unhideWhenUsed="1"/>
-    <w:lsdException w:name="List Number" w:semiHidden="1" w:unhideWhenUsed="1"/>
-    <w:lsdException w:name="List 2" w:semiHidden="1" w:unhideWhenUsed="1"/>
-    <w:lsdException w:name="List 3" w:semiHidden="1" w:unhideWhenUsed="1"/>
-    <w:lsdException w:name="List 4" w:semiHidden="1" w:unhideWhenUsed="1"/>
-    <w:lsdException w:name="List 5" w:semiHidden="1" w:unhideWhenUsed="1"/>
-    <w:lsdException w:name="List Bullet 2" w:semiHidden="1" w:unhideWhenUsed="1"/>
-    <w:lsdException w:name="List Bullet 3" w:semiHidden="1" w:unhideWhenUsed="1"/>
-    <w:lsdException w:name="List Bullet 4" w:semiHidden="1" w:unhideWhenUsed="1"/>
-    <w:lsdException w:name="List Bullet 5" w:semiHidden="1" w:unhideWhenUsed="1"/>
-    <w:lsdException w:name="List Number 2" w:semiHidden="1" w:unhideWhenUsed="1"/>
-    <w:lsdException w:name="List Number 3" w:semiHidden="1" w:unhideWhenUsed="1"/>
-    <w:lsdException w:name="List Number 4" w:semiHidden="1" w:unhideWhenUsed="1"/>
-    <w:lsdException w:name="List Number 5" w:semiHidden="1" w:unhideWhenUsed="1"/>
-    <w:lsdException w:name="Title" w:uiPriority="10" w:qFormat="1"/>
-    <w:lsdException w:name="Closing" w:semiHidden="1" w:unhideWhenUsed="1"/>
-    <w:lsdException w:name="Signature" w:semiHidden="1" w:unhideWhenUsed="1"/>
-    <w:lsdException w:name="Default Paragraph Font" w:semiHidden="1" w:uiPriority="1" w:unhideWhenUsed="1"/>
-    <w:lsdException w:name="Body Text" w:semiHidden="1" w:unhideWhenUsed="1"/>
-    <w:lsdException w:name="Body Text Indent" w:semiHidden="1" w:unhideWhenUsed="1"/>
-    <w:lsdException w:name="List Continue" w:semiHidden="1" w:unhideWhenUsed="1"/>
-    <w:lsdException w:name="List Continue 2" w:semiHidden="1" w:unhideWhenUsed="1"/>
-    <w:lsdException w:name="List Continue 3" w:semiHidden="1" w:unhideWhenUsed="1"/>
-    <w:lsdException w:name="List Continue 4" w:semiHidden="1" w:unhideWhenUsed="1"/>
-    <w:lsdException w:name="List Continue 5" w:semiHidden="1" w:unhideWhenUsed="1"/>
-    <w:lsdException w:name="Message Header" w:semiHidden="1" w:unhideWhenUsed="1"/>
-    <w:lsdException w:name="Subtitle" w:uiPriority="11" w:qFormat="1"/>
-    <w:lsdException w:name="Salutation" w:semiHidden="1" w:unhideWhenUsed="1"/>
-    <w:lsdException w:name="Date" w:semiHidden="1" w:unhideWhenUsed="1"/>
-    <w:lsdException w:name="Body Text First Indent" w:semiHidden="1" w:unhideWhenUsed="1"/>
-    <w:lsdException w:name="Body Text First Indent 2" w:semiHidden="1" w:unhideWhenUsed="1"/>
-    <w:lsdException w:name="Note Heading" w:semiHidden="1" w:unhideWhenUsed="1"/>
-    <w:lsdException w:name="Body Text 2" w:semiHidden="1" w:unhideWhenUsed="1"/>
-    <w:lsdException w:name="Body Text 3" w:semiHidden="1" w:unhideWhenUsed="1"/>
-    <w:lsdException w:name="Body Text Indent 2" w:semiHidden="1" w:unhideWhenUsed="1"/>
-    <w:lsdException w:name="Body Text Indent 3" w:semiHidden="1" w:unhideWhenUsed="1"/>
-    <w:lsdException w:name="Block Text" w:semiHidden="1" w:unhideWhenUsed="1"/>
-    <w:lsdException w:name="Hyperlink" w:semiHidden="1" w:unhideWhenUsed="1"/>
-    <w:lsdException w:name="FollowedHyperlink" w:semiHidden="1" w:unhideWhenUsed="1"/>
-    <w:lsdException w:name="Strong" w:uiPriority="22" w:qFormat="1"/>
-    <w:lsdException w:name="Emphasis" w:uiPriority="20" w:qFormat="1"/>
-    <w:lsdException w:name="Document Map" w:semiHidden="1" w:unhideWhenUsed="1"/>
-    <w:lsdException w:name="Plain Text" w:semiHidden="1" w:unhideWhenUsed="1"/>
-    <w:lsdException w:name="E-mail Signature" w:semiHidden="1" w:unhideWhenUsed="1"/>
-    <w:lsdException w:name="HTML Top of Form" w:semiHidden="1" w:unhideWhenUsed="1"/>
-    <w:lsdException w:name="HTML Bottom of Form" w:semiHidden="1" w:unhideWhenUsed="1"/>
-    <w:lsdException w:name="Normal (Web)" w:semiHidden="1" w:unhideWhenUsed="1"/>
-    <w:lsdException w:name="HTML Acronym" w:semiHidden="1" w:unhideWhenUsed="1"/>
-    <w:lsdException w:name="HTML Address" w:semiHidden="1" w:unhideWhenUsed="1"/>
-    <w:lsdException w:name="HTML Cite" w:semiHidden="1" w:unhideWhenUsed="1"/>
-    <w:lsdException w:name="HTML Code" w:semiHidden="1" w:unhideWhenUsed="1"/>
-    <w:lsdException w:name="HTML Definition" w:semiHidden="1" w:unhideWhenUsed="1"/>
-    <w:lsdException w:name="HTML Keyboard" w:semiHidden="1" w:unhideWhenUsed="1"/>
-    <w:lsdException w:name="HTML Preformatted" w:semiHidden="1" w:unhideWhenUsed="1"/>
-    <w:lsdException w:name="HTML Sample" w:semiHidden="1" w:unhideWhenUsed="1"/>
-    <w:lsdException w:name="HTML Typewriter" w:semiHidden="1" w:unhideWhenUsed="1"/>
-    <w:lsdException w:name="HTML Variable" w:semiHidden="1" w:unhideWhenUsed="1"/>
-    <w:lsdException w:name="Normal Table" w:semiHidden="1" w:unhideWhenUsed="1"/>
-    <w:lsdException w:name="annotation subject" w:semiHidden="1" w:unhideWhenUsed="1"/>
-    <w:lsdException w:name="No List" w:semiHidden="1" w:unhideWhenUsed="1"/>
-    <w:lsdException w:name="Outline List 1" w:semiHidden="1" w:unhideWhenUsed="1"/>
-    <w:lsdException w:name="Outline List 2" w:semiHidden="1" w:unhideWhenUsed="1"/>
-    <w:lsdException w:name="Outline List 3" w:semiHidden="1" w:unhideWhenUsed="1"/>
-    <w:lsdException w:name="Table Simple 1" w:semiHidden="1" w:unhideWhenUsed="1"/>
-    <w:lsdException w:name="Table Simple 2" w:semiHidden="1" w:unhideWhenUsed="1"/>
-    <w:lsdException w:name="Table Simple 3" w:semiHidden="1" w:unhideWhenUsed="1"/>
-    <w:lsdException w:name="Table Classic 1" w:semiHidden="1" w:unhideWhenUsed="1"/>
-    <w:lsdException w:name="Table Classic 2" w:semiHidden="1" w:unhideWhenUsed="1"/>
-    <w:lsdException w:name="Table Classic 3" w:semiHidden="1" w:unhideWhenUsed="1"/>
-    <w:lsdException w:name="Table Classic 4" w:semiHidden="1" w:unhideWhenUsed="1"/>
-    <w:lsdException w:name="Table Colorful 1" w:semiHidden="1" w:unhideWhenUsed="1"/>
-    <w:lsdException w:name="Table Colorful 2" w:semiHidden="1" w:unhideWhenUsed="1"/>
-    <w:lsdException w:name="Table Colorful 3" w:semiHidden="1" w:unhideWhenUsed="1"/>
-    <w:lsdException w:name="Table Columns 1" w:semiHidden="1" w:unhideWhenUsed="1"/>
-    <w:lsdException w:name="Table Columns 2" w:semiHidden="1" w:unhideWhenUsed="1"/>
-    <w:lsdException w:name="Table Columns 3" w:semiHidden="1" w:unhideWhenUsed="1"/>
-    <w:lsdException w:name="Table Columns 4" w:semiHidden="1" w:unhideWhenUsed="1"/>
-    <w:lsdException w:name="Table Columns 5" w:semiHidden="1" w:unhideWhenUsed="1"/>
-    <w:lsdException w:name="Table Grid 1" w:semiHidden="1" w:unhideWhenUsed="1"/>
-    <w:lsdException w:name="Table Grid 2" w:semiHidden="1" w:unhideWhenUsed="1"/>
-    <w:lsdException w:name="Table Grid 3" w:semiHidden="1" w:unhideWhenUsed="1"/>
-    <w:lsdException w:name="Table Grid 4" w:semiHidden="1" w:unhideWhenUsed="1"/>
-    <w:lsdException w:name="Table Grid 5" w:semiHidden="1" w:unhideWhenUsed="1"/>
-    <w:lsdException w:name="Table Grid 6" w:semiHidden="1" w:unhideWhenUsed="1"/>
-    <w:lsdException w:name="Table Grid 7" w:semiHidden="1" w:unhideWhenUsed="1"/>
-    <w:lsdException w:name="Table Grid 8" w:semiHidden="1" w:unhideWhenUsed="1"/>
-    <w:lsdException w:name="Table List 1" w:semiHidden="1" w:unhideWhenUsed="1"/>
-    <w:lsdException w:name="Table List 2" w:semiHidden="1" w:unhideWhenUsed="1"/>
-    <w:lsdException w:name="Table List 3" w:semiHidden="1" w:unhideWhenUsed="1"/>
-    <w:lsdException w:name="Table List 4" w:semiHidden="1" w:unhideWhenUsed="1"/>
-    <w:lsdException w:name="Table List 5" w:semiHidden="1" w:unhideWhenUsed="1"/>
-    <w:lsdException w:name="Table List 6" w:semiHidden="1" w:unhideWhenUsed="1"/>
-    <w:lsdException w:name="Table List 7" w:semiHidden="1" w:unhideWhenUsed="1"/>
-    <w:lsdException w:name="Table List 8" w:semiHidden="1" w:unhideWhenUsed="1"/>
-    <w:lsdException w:name="Table 3D effects 1" w:semiHidden="1" w:unhideWhenUsed="1"/>
-    <w:lsdException w:name="Table 3D effects 2" w:semiHidden="1" w:unhideWhenUsed="1"/>
-    <w:lsdException w:name="Table 3D effects 3" w:semiHidden="1" w:unhideWhenUsed="1"/>
-    <w:lsdException w:name="Table Contemporary" w:semiHidden="1" w:unhideWhenUsed="1"/>
-    <w:lsdException w:name="Table Elegant" w:semiHidden="1" w:unhideWhenUsed="1"/>
-    <w:lsdException w:name="Table Professional" w:semiHidden="1" w:unhideWhenUsed="1"/>
-    <w:lsdException w:name="Table Subtle 1" w:semiHidden="1" w:unhideWhenUsed="1"/>
-    <w:lsdException w:name="Table Subtle 2" w:semiHidden="1" w:unhideWhenUsed="1"/>
-    <w:lsdException w:name="Table Web 1" w:semiHidden="1" w:unhideWhenUsed="1"/>
-    <w:lsdException w:name="Table Web 2" w:semiHidden="1" w:unhideWhenUsed="1"/>
-    <w:lsdException w:name="Table Web 3" w:semiHidden="1" w:unhideWhenUsed="1"/>
-    <w:lsdException w:name="Balloon Text" w:semiHidden="1" w:unhideWhenUsed="1"/>
-    <w:lsdException w:name="Table Grid" w:uiPriority="39"/>
-    <w:lsdException w:name="Table Theme" w:semiHidden="1" w:unhideWhenUsed="1"/>
-    <w:lsdException w:name="Placeholder Text" w:semiHidden="1"/>
-    <w:lsdException w:name="No Spacing" w:uiPriority="1" w:qFormat="1"/>
-    <w:lsdException w:name="Light Shading" w:uiPriority="60"/>
-    <w:lsdException w:name="Light List" w:uiPriority="61"/>
-    <w:lsdException w:name="Light Grid" w:uiPriority="62"/>
-    <w:lsdException w:name="Medium Shading 1" w:uiPriority="63"/>
-    <w:lsdException w:name="Medium Shading 2" w:uiPriority="64"/>
-    <w:lsdException w:name="Medium List 1" w:uiPriority="65"/>
-    <w:lsdException w:name="Medium List 2" w:uiPriority="66"/>
-    <w:lsdException w:name="Medium Grid 1" w:uiPriority="67"/>
-    <w:lsdException w:name="Medium Grid 2" w:uiPriority="68"/>
-    <w:lsdException w:name="Medium Grid 3" w:uiPriority="69"/>
-    <w:lsdException w:name="Dark List" w:uiPriority="70"/>
-    <w:lsdException w:name="Colorful Shading" w:uiPriority="71"/>
-    <w:lsdException w:name="Colorful List" w:uiPriority="72"/>
-    <w:lsdException w:name="Colorful Grid" w:uiPriority="73"/>
-    <w:lsdException w:name="Light Shading Accent 1" w:uiPriority="60"/>
-    <w:lsdException w:name="Light List Accent 1" w:uiPriority="61"/>
-    <w:lsdException w:name="Light Grid Accent 1" w:uiPriority="62"/>
-    <w:lsdException w:name="Medium Shading 1 Accent 1" w:uiPriority="63"/>
-    <w:lsdException w:name="Medium Shading 2 Accent 1" w:uiPriority="64"/>
-    <w:lsdException w:name="Medium List 1 Accent 1" w:uiPriority="65"/>
-    <w:lsdException w:name="Revision" w:semiHidden="1"/>
-    <w:lsdException w:name="List Paragraph" w:uiPriority="34" w:qFormat="1"/>
-    <w:lsdException w:name="Quote" w:uiPriority="29" w:qFormat="1"/>
-    <w:lsdException w:name="Intense Quote" w:uiPriority="30" w:qFormat="1"/>
-    <w:lsdException w:name="Medium List 2 Accent 1" w:uiPriority="66"/>
-    <w:lsdException w:name="Medium Grid 1 Accent 1" w:uiPriority="67"/>
-    <w:lsdException w:name="Medium Grid 2 Accent 1" w:uiPriority="68"/>
-    <w:lsdException w:name="Medium Grid 3 Accent 1" w:uiPriority="69"/>
-    <w:lsdException w:name="Dark List Accent 1" w:uiPriority="70"/>
-    <w:lsdException w:name="Colorful Shading Accent 1" w:uiPriority="71"/>
-    <w:lsdException w:name="Colorful List Accent 1" w:uiPriority="72"/>
-    <w:lsdException w:name="Colorful Grid Accent 1" w:uiPriority="73"/>
-    <w:lsdException w:name="Light Shading Accent 2" w:uiPriority="60"/>
-    <w:lsdException w:name="Light List Accent 2" w:uiPriority="61"/>
-    <w:lsdException w:name="Light Grid Accent 2" w:uiPriority="62"/>
-    <w:lsdException w:name="Medium Shading 1 Accent 2" w:uiPriority="63"/>
-    <w:lsdException w:name="Medium Shading 2 Accent 2" w:uiPriority="64"/>
-    <w:lsdException w:name="Medium List 1 Accent 2" w:uiPriority="65"/>
-    <w:lsdException w:name="Medium List 2 Accent 2" w:uiPriority="66"/>
-    <w:lsdException w:name="Medium Grid 1 Accent 2" w:uiPriority="67"/>
-    <w:lsdException w:name="Medium Grid 2 Accent 2" w:uiPriority="68"/>
-    <w:lsdException w:name="Medium Grid 3 Accent 2" w:uiPriority="69"/>
-    <w:lsdException w:name="Dark List Accent 2" w:uiPriority="70"/>
-    <w:lsdException w:name="Colorful Shading Accent 2" w:uiPriority="71"/>
-    <w:lsdException w:name="Colorful List Accent 2" w:uiPriority="72"/>
-    <w:lsdException w:name="Colorful Grid Accent 2" w:uiPriority="73"/>
-    <w:lsdException w:name="Light Shading Accent 3" w:uiPriority="60"/>
-    <w:lsdException w:name="Light List Accent 3" w:uiPriority="61"/>
-    <w:lsdException w:name="Light Grid Accent 3" w:uiPriority="62"/>
-    <w:lsdException w:name="Medium Shading 1 Accent 3" w:uiPriority="63"/>
-    <w:lsdException w:name="Medium Shading 2 Accent 3" w:uiPriority="64"/>
-    <w:lsdException w:name="Medium List 1 Accent 3" w:uiPriority="65"/>
-    <w:lsdException w:name="Medium List 2 Accent 3" w:uiPriority="66"/>
-    <w:lsdException w:name="Medium Grid 1 Accent 3" w:uiPriority="67"/>
-    <w:lsdException w:name="Medium Grid 2 Accent 3" w:uiPriority="68"/>
-    <w:lsdException w:name="Medium Grid 3 Accent 3" w:uiPriority="69"/>
-    <w:lsdException w:name="Dark List Accent 3" w:uiPriority="70"/>
-    <w:lsdException w:name="Colorful Shading Accent 3" w:uiPriority="71"/>
-    <w:lsdException w:name="Colorful List Accent 3" w:uiPriority="72"/>
-    <w:lsdException w:name="Colorful Grid Accent 3" w:uiPriority="73"/>
-    <w:lsdException w:name="Light Shading Accent 4" w:uiPriority="60"/>
-    <w:lsdException w:name="Light List Accent 4" w:uiPriority="61"/>
-    <w:lsdException w:name="Light Grid Accent 4" w:uiPriority="62"/>
-    <w:lsdException w:name="Medium Shading 1 Accent 4" w:uiPriority="63"/>
-    <w:lsdException w:name="Medium Shading 2 Accent 4" w:uiPriority="64"/>
-    <w:lsdException w:name="Medium List 1 Accent 4" w:uiPriority="65"/>
-    <w:lsdException w:name="Medium List 2 Accent 4" w:uiPriority="66"/>
-    <w:lsdException w:name="Medium Grid 1 Accent 4" w:uiPriority="67"/>
-    <w:lsdException w:name="Medium Grid 2 Accent 4" w:uiPriority="68"/>
-    <w:lsdException w:name="Medium Grid 3 Accent 4" w:uiPriority="69"/>
-    <w:lsdException w:name="Dark List Accent 4" w:uiPriority="70"/>
-    <w:lsdException w:name="Colorful Shading Accent 4" w:uiPriority="71"/>
-    <w:lsdException w:name="Colorful List Accent 4" w:uiPriority="72"/>
-    <w:lsdException w:name="Colorful Grid Accent 4" w:uiPriority="73"/>
-    <w:lsdException w:name="Light Shading Accent 5" w:uiPriority="60"/>
-    <w:lsdException w:name="Light List Accent 5" w:uiPriority="61"/>
-    <w:lsdException w:name="Light Grid Accent 5" w:uiPriority="62"/>
-    <w:lsdException w:name="Medium Shading 1 Accent 5" w:uiPriority="63"/>
-    <w:lsdException w:name="Medium Shading 2 Accent 5" w:uiPriority="64"/>
-    <w:lsdException w:name="Medium List 1 Accent 5" w:uiPriority="65"/>
-    <w:lsdException w:name="Medium List 2 Accent 5" w:uiPriority="66"/>
-    <w:lsdException w:name="Medium Grid 1 Accent 5" w:uiPriority="67"/>
-    <w:lsdException w:name="Medium Grid 2 Accent 5" w:uiPriority="68"/>
-    <w:lsdException w:name="Medium Grid 3 Accent 5" w:uiPriority="69"/>
-    <w:lsdException w:name="Dark List Accent 5" w:uiPriority="70"/>
-    <w:lsdException w:name="Colorful Shading Accent 5" w:uiPriority="71"/>
-    <w:lsdException w:name="Colorful List Accent 5" w:uiPriority="72"/>
-    <w:lsdException w:name="Colorful Grid Accent 5" w:uiPriority="73"/>
-    <w:lsdException w:name="Light Shading Accent 6" w:uiPriority="60"/>
-    <w:lsdException w:name="Light List Accent 6" w:uiPriority="61"/>
-    <w:lsdException w:name="Light Grid Accent 6" w:uiPriority="62"/>
-    <w:lsdException w:name="Medium Shading 1 Accent 6" w:uiPriority="63"/>
-    <w:lsdException w:name="Medium Shading 2 Accent 6" w:uiPriority="64"/>
-    <w:lsdException w:name="Medium List 1 Accent 6" w:uiPriority="65"/>
-    <w:lsdException w:name="Medium List 2 Accent 6" w:uiPriority="66"/>
-    <w:lsdException w:name="Medium Grid 1 Accent 6" w:uiPriority="67"/>
-    <w:lsdException w:name="Medium Grid 2 Accent 6" w:uiPriority="68"/>
-    <w:lsdException w:name="Medium Grid 3 Accent 6" w:uiPriority="69"/>
-    <w:lsdException w:name="Dark List Accent 6" w:uiPriority="70"/>
-    <w:lsdException w:name="Colorful Shading Accent 6" w:uiPriority="71"/>
-    <w:lsdException w:name="Colorful List Accent 6" w:uiPriority="72"/>
-    <w:lsdException w:name="Colorful Grid Accent 6" w:uiPriority="73"/>
-    <w:lsdException w:name="Subtle Emphasis" w:uiPriority="19" w:qFormat="1"/>
-    <w:lsdException w:name="Intense Emphasis" w:uiPriority="21" w:qFormat="1"/>
-    <w:lsdException w:name="Subtle Reference" w:uiPriority="31" w:qFormat="1"/>
-    <w:lsdException w:name="Intense Reference" w:uiPriority="32" w:qFormat="1"/>
-    <w:lsdException w:name="Book Title" w:uiPriority="33" w:qFormat="1"/>
-    <w:lsdException w:name="Bibliography" w:semiHidden="1" w:uiPriority="37" w:unhideWhenUsed="1"/>
-    <w:lsdException w:name="TOC Heading" w:semiHidden="1" w:uiPriority="39" w:unhideWhenUsed="1" w:qFormat="1"/>
-    <w:lsdException w:name="Plain Table 1" w:uiPriority="41"/>
-    <w:lsdException w:name="Plain Table 2" w:uiPriority="42"/>
-    <w:lsdException w:name="Plain Table 3" w:uiPriority="43"/>
-    <w:lsdException w:name="Plain Table 4" w:uiPriority="44"/>
-    <w:lsdException w:name="Plain Table 5" w:uiPriority="45"/>
-    <w:lsdException w:name="Grid Table Light" w:uiPriority="40"/>
-    <w:lsdException w:name="Grid Table 1 Light" w:uiPriority="46"/>
-    <w:lsdException w:name="Grid Table 2" w:uiPriority="47"/>
-    <w:lsdException w:name="Grid Table 3" w:uiPriority="48"/>
-    <w:lsdException w:name="Grid Table 4" w:uiPriority="49"/>
-    <w:lsdException w:name="Grid Table 5 Dark" w:uiPriority="50"/>
-    <w:lsdException w:name="Grid Table 6 Colorful" w:uiPriority="51"/>
-    <w:lsdException w:name="Grid Table 7 Colorful" w:uiPriority="52"/>
-    <w:lsdException w:name="Grid Table 1 Light Accent 1" w:uiPriority="46"/>
-    <w:lsdException w:name="Grid Table 2 Accent 1" w:uiPriority="47"/>
-    <w:lsdException w:name="Grid Table 3 Accent 1" w:uiPriority="48"/>
-    <w:lsdException w:name="Grid Table 4 Accent 1" w:uiPriority="49"/>
-    <w:lsdException w:name="Grid Table 5 Dark Accent 1" w:uiPriority="50"/>
-    <w:lsdException w:name="Grid Table 6 Colorful Accent 1" w:uiPriority="51"/>
-    <w:lsdException w:name="Grid Table 7 Colorful Accent 1" w:uiPriority="52"/>
-    <w:lsdException w:name="Grid Table 1 Light Accent 2" w:uiPriority="46"/>
-    <w:lsdException w:name="Grid Table 2 Accent 2" w:uiPriority="47"/>
-    <w:lsdException w:name="Grid Table 3 Accent 2" w:uiPriority="48"/>
-    <w:lsdException w:name="Grid Table 4 Accent 2" w:uiPriority="49"/>
-    <w:lsdException w:name="Grid Table 5 Dark Accent 2" w:uiPriority="50"/>
-    <w:lsdException w:name="Grid Table 6 Colorful Accent 2" w:uiPriority="51"/>
-    <w:lsdException w:name="Grid Table 7 Colorful Accent 2" w:uiPriority="52"/>
-    <w:lsdException w:name="Grid Table 1 Light Accent 3" w:uiPriority="46"/>
-    <w:lsdException w:name="Grid Table 2 Accent 3" w:uiPriority="47"/>
-    <w:lsdException w:name="Grid Table 3 Accent 3" w:uiPriority="48"/>
-    <w:lsdException w:name="Grid Table 4 Accent 3" w:uiPriority="49"/>
-    <w:lsdException w:name="Grid Table 5 Dark Accent 3" w:uiPriority="50"/>
-    <w:lsdException w:name="Grid Table 6 Colorful Accent 3" w:uiPriority="51"/>
-    <w:lsdException w:name="Grid Table 7 Colorful Accent 3" w:uiPriority="52"/>
-    <w:lsdException w:name="Grid Table 1 Light Accent 4" w:uiPriority="46"/>
-    <w:lsdException w:name="Grid Table 2 Accent 4" w:uiPriority="47"/>
-    <w:lsdException w:name="Grid Table 3 Accent 4" w:uiPriority="48"/>
-    <w:lsdException w:name="Grid Table 4 Accent 4" w:uiPriority="49"/>
-    <w:lsdException w:name="Grid Table 5 Dark Accent 4" w:uiPriority="50"/>
-    <w:lsdException w:name="Grid Table 6 Colorful Accent 4" w:uiPriority="51"/>
-    <w:lsdException w:name="Grid Table 7 Colorful Accent 4" w:uiPriority="52"/>
-    <w:lsdException w:name="Grid Table 1 Light Accent 5" w:uiPriority="46"/>
-    <w:lsdException w:name="Grid Table 2 Accent 5" w:uiPriority="47"/>
-    <w:lsdException w:name="Grid Table 3 Accent 5" w:uiPriority="48"/>
-    <w:lsdException w:name="Grid Table 4 Accent 5" w:uiPriority="49"/>
-    <w:lsdException w:name="Grid Table 5 Dark Accent 5" w:uiPriority="50"/>
-    <w:lsdException w:name="Grid Table 6 Colorful Accent 5" w:uiPriority="51"/>
-    <w:lsdException w:name="Grid Table 7 Colorful Accent 5" w:uiPriority="52"/>
-    <w:lsdException w:name="Grid Table 1 Light Accent 6" w:uiPriority="46"/>
-    <w:lsdException w:name="Grid Table 2 Accent 6" w:uiPriority="47"/>
-    <w:lsdException w:name="Grid Table 3 Accent 6" w:uiPriority="48"/>
-    <w:lsdException w:name="Grid Table 4 Accent 6" w:uiPriority="49"/>
-    <w:lsdException w:name="Grid Table 5 Dark Accent 6" w:uiPriority="50"/>
-    <w:lsdException w:name="Grid Table 6 Colorful Accent 6" w:uiPriority="51"/>
-    <w:lsdException w:name="Grid Table 7 Colorful Accent 6" w:uiPriority="52"/>
-    <w:lsdException w:name="List Table 1 Light" w:uiPriority="46"/>
-    <w:lsdException w:name="List Table 2" w:uiPriority="47"/>
-    <w:lsdException w:name="List Table 3" w:uiPriority="48"/>
-    <w:lsdException w:name="List Table 4" w:uiPriority="49"/>
-    <w:lsdException w:name="List Table 5 Dark" w:uiPriority="50"/>
-    <w:lsdException w:name="List Table 6 Colorful" w:uiPriority="51"/>
-    <w:lsdException w:name="List Table 7 Colorful" w:uiPriority="52"/>
-    <w:lsdException w:name="List Table 1 Light Accent 1" w:uiPriority="46"/>
-    <w:lsdException w:name="List Table 2 Accent 1" w:uiPriority="47"/>
-    <w:lsdException w:name="List Table 3 Accent 1" w:uiPriority="48"/>
-    <w:lsdException w:name="List Table 4 Accent 1" w:uiPriority="49"/>
-    <w:lsdException w:name="List Table 5 Dark Accent 1" w:uiPriority="50"/>
-    <w:lsdException w:name="List Table 6 Colorful Accent 1" w:uiPriority="51"/>
-    <w:lsdException w:name="List Table 7 Colorful Accent 1" w:uiPriority="52"/>
-    <w:lsdException w:name="List Table 1 Light Accent 2" w:uiPriority="46"/>
-    <w:lsdException w:name="List Table 2 Accent 2" w:uiPriority="47"/>
-    <w:lsdException w:name="List Table 3 Accent 2" w:uiPriority="48"/>
-    <w:lsdException w:name="List Table 4 Accent 2" w:uiPriority="49"/>
-    <w:lsdException w:name="List Table 5 Dark Accent 2" w:uiPriority="50"/>
-    <w:lsdException w:name="List Table 6 Colorful Accent 2" w:uiPriority="51"/>
-    <w:lsdException w:name="List Table 7 Colorful Accent 2" w:uiPriority="52"/>
-    <w:lsdException w:name="List Table 1 Light Accent 3" w:uiPriority="46"/>
-    <w:lsdException w:name="List Table 2 Accent 3" w:uiPriority="47"/>
-    <w:lsdException w:name="List Table 3 Accent 3" w:uiPriority="48"/>
-    <w:lsdException w:name="List Table 4 Accent 3" w:uiPriority="49"/>
-    <w:lsdException w:name="List Table 5 Dark Accent 3" w:uiPriority="50"/>
-    <w:lsdException w:name="List Table 6 Colorful Accent 3" w:uiPriority="51"/>
-    <w:lsdException w:name="List Table 7 Colorful Accent 3" w:uiPriority="52"/>
-    <w:lsdException w:name="List Table 1 Light Accent 4" w:uiPriority="46"/>
-    <w:lsdException w:name="List Table 2 Accent 4" w:uiPriority="47"/>
-    <w:lsdException w:name="List Table 3 Accent 4" w:uiPriority="48"/>
-    <w:lsdException w:name="List Table 4 Accent 4" w:uiPriority="49"/>
-    <w:lsdException w:name="List Table 5 Dark Accent 4" w:uiPriority="50"/>
-    <w:lsdException w:name="List Table 6 Colorful Accent 4" w:uiPriority="51"/>
-    <w:lsdException w:name="List Table 7 Colorful Accent 4" w:uiPriority="52"/>
-    <w:lsdException w:name="List Table 1 Light Accent 5" w:uiPriority="46"/>
-    <w:lsdException w:name="List Table 2 Accent 5" w:uiPriority="47"/>
-    <w:lsdException w:name="List Table 3 Accent 5" w:uiPriority="48"/>
-    <w:lsdException w:name="List Table 4 Accent 5" w:uiPriority="49"/>
-    <w:lsdException w:name="List Table 5 Dark Accent 5" w:uiPriority="50"/>
-    <w:lsdException w:name="List Table 6 Colorful Accent 5" w:uiPriority="51"/>
-    <w:lsdException w:name="List Table 7 Colorful Accent 5" w:uiPriority="52"/>
-    <w:lsdException w:name="List Table 1 Light Accent 6" w:uiPriority="46"/>
-    <w:lsdException w:name="List Table 2 Accent 6" w:uiPriority="47"/>
-    <w:lsdException w:name="List Table 3 Accent 6" w:uiPriority="48"/>
-    <w:lsdException w:name="List Table 4 Accent 6" w:uiPriority="49"/>
-    <w:lsdException w:name="List Table 5 Dark Accent 6" w:uiPriority="50"/>
-    <w:lsdException w:name="List Table 6 Colorful Accent 6" w:uiPriority="51"/>
-    <w:lsdException w:name="List Table 7 Colorful Accent 6" w:uiPriority="52"/>
-  </w:latentStyles>
-  <w:style w:type="paragraph" w:default="1" w:styleId="Normal">
-    <w:name w:val="Normal"/>
-    <w:qFormat/>
-  </w:style>
-  <w:style w:type="character" w:default="1" w:styleId="DefaultParagraphFont">
-    <w:name w:val="Default Paragraph Font"/>
-    <w:uiPriority w:val="1"/>
-    <w:semiHidden/>
-    <w:unhideWhenUsed/>
-  </w:style>
-  <w:style w:type="table" w:default="1" w:styleId="TableNormal">
-    <w:name w:val="Normal Table"/>
-    <w:uiPriority w:val="99"/>
-    <w:semiHidden/>
-    <w:unhideWhenUsed/>
-    <w:tblPr>
-      <w:tblInd w:w="0" w:type="dxa"/>
-      <w:tblCellMar>
-        <w:top w:w="0" w:type="dxa"/>
-        <w:left w:w="108" w:type="dxa"/>
-        <w:bottom w:w="0" w:type="dxa"/>
-        <w:right w:w="108" w:type="dxa"/>
-      </w:tblCellMar>
-    </w:tblPr>
-  </w:style>
-  <w:style w:type="numbering" w:default="1" w:styleId="NoList">
-    <w:name w:val="No List"/>
-    <w:uiPriority w:val="99"/>
-    <w:semiHidden/>
-    <w:unhideWhenUsed/>
-  </w:style>
-  <w:style w:type="character" w:styleId="PlaceholderText">
-    <w:name w:val="Placeholder Text"/>
-    <w:basedOn w:val="DefaultParagraphFont"/>
-    <w:uiPriority w:val="99"/>
-    <w:unhideWhenUsed/>
-    <w:rsid w:val="005A441E"/>
-  </w:style>
-</w:styles>
-</file>
-
-<file path=word/glossary/webSettings.xml><?xml version="1.0" encoding="utf-8"?>
-<w:webSettings xmlns:mc="http://schemas.openxmlformats.org/markup-compatibility/2006" xmlns:r="http://schemas.openxmlformats.org/officeDocument/2006/relationships" xmlns:w="http://schemas.openxmlformats.org/wordprocessingml/2006/main" xmlns:w14="http://schemas.microsoft.com/office/word/2010/wordml" xmlns:w15="http://schemas.microsoft.com/office/word/2012/wordml" mc:Ignorable="w14 w15">
-  <w:optimizeForBrowser/>
-  <w:allowPNG/>
-</w:webSettings>
-</file>
-
 <file path=word/theme/theme1.xml><?xml version="1.0" encoding="utf-8"?>
 <a:theme xmlns:a="http://schemas.openxmlformats.org/drawingml/2006/main" name="Custom Theme">
   <a:themeElements>
@@ -31352,6 +30486,15 @@
 </file>
 
 <file path=customXml/item1.xml><?xml version="1.0" encoding="utf-8"?>
+<?mso-contentType ?>
+<FormTemplates xmlns="http://schemas.microsoft.com/sharepoint/v3/contenttype/forms">
+  <Display>DocumentLibraryForm</Display>
+  <Edit>AssetEditForm</Edit>
+  <New>DocumentLibraryForm</New>
+</FormTemplates>
+</file>
+
+<file path=customXml/item2.xml><?xml version="1.0" encoding="utf-8"?>
 <CustomProps>
   <Abstract>Abstract</Abstract>
   <Organization>Computer Science 679 – Pattern Recognition, UNR, Dr. Bebis</Organization>
@@ -31359,15 +30502,6 @@
   <Phone/>
   <Email/>
 </CustomProps>
-</file>
-
-<file path=customXml/item2.xml><?xml version="1.0" encoding="utf-8"?>
-<?mso-contentType ?>
-<FormTemplates xmlns="http://schemas.microsoft.com/sharepoint/v3/contenttype/forms">
-  <Display>DocumentLibraryForm</Display>
-  <Edit>AssetEditForm</Edit>
-  <New>DocumentLibraryForm</New>
-</FormTemplates>
 </file>
 
 <file path=customXml/item3.xml><?xml version="1.0" encoding="utf-8"?>
@@ -31388,12 +30522,6 @@
 </file>
 
 <file path=customXml/itemProps1.xml><?xml version="1.0" encoding="utf-8"?>
-<ds:datastoreItem xmlns:ds="http://schemas.openxmlformats.org/officeDocument/2006/customXml" ds:itemID="{43C0B6F2-91FB-4963-BC41-C4F311D8E086}">
-  <ds:schemaRefs/>
-</ds:datastoreItem>
-</file>
-
-<file path=customXml/itemProps2.xml><?xml version="1.0" encoding="utf-8"?>
 <ds:datastoreItem xmlns:ds="http://schemas.openxmlformats.org/officeDocument/2006/customXml" ds:itemID="{590D92D0-D778-42BB-81F6-A19479635612}">
   <ds:schemaRefs>
     <ds:schemaRef ds:uri="http://schemas.microsoft.com/sharepoint/v3/contenttype/forms"/>
@@ -31401,8 +30529,14 @@
 </ds:datastoreItem>
 </file>
 
+<file path=customXml/itemProps2.xml><?xml version="1.0" encoding="utf-8"?>
+<ds:datastoreItem xmlns:ds="http://schemas.openxmlformats.org/officeDocument/2006/customXml" ds:itemID="{43C0B6F2-91FB-4963-BC41-C4F311D8E086}">
+  <ds:schemaRefs/>
+</ds:datastoreItem>
+</file>
+
 <file path=customXml/itemProps3.xml><?xml version="1.0" encoding="utf-8"?>
-<ds:datastoreItem xmlns:ds="http://schemas.openxmlformats.org/officeDocument/2006/customXml" ds:itemID="{2B992448-1004-4187-BD15-FD93A362C61C}">
+<ds:datastoreItem xmlns:ds="http://schemas.openxmlformats.org/officeDocument/2006/customXml" ds:itemID="{D4901875-20C1-4765-AB1B-DD0250136B4F}">
   <ds:schemaRefs>
     <ds:schemaRef ds:uri="http://schemas.openxmlformats.org/officeDocument/2006/bibliography"/>
   </ds:schemaRefs>

</xml_diff>